<commit_message>
added voice command, phone integration, and 2 scenarios
</commit_message>
<xml_diff>
--- a/dream-design/CMSI370(1206).docx
+++ b/dream-design/CMSI370(1206).docx
@@ -53,20 +53,219 @@
         <w:spacing w:line="480" w:lineRule="auto"/>
         <w:ind w:firstLine="720"/>
       </w:pPr>
+      <w:r>
+        <w:t>My dream design will be based around the GPS system.  The major changes to the system will be the screen size, voice command, and integration with the user’s phone.</w:t>
+      </w:r>
+      <w:r>
+        <w:t xml:space="preserve">  I have used several models and versions of GPS systems for navigation specifically while driving.  The largest problem that I have found with them is efficiency and satisfaction, often due to lack of ease to operate.  The current line of GPS’s that I have used seem to have been designed to be either operated by a passenger or by the driver before beginning the trip.  This is due to safety measures and California driving laws that prohibit using hands on interfaces while driving.  While these systems work perfectly fine when being operated by a passenger or before the driving begins, I have found myself in multiple scenarios in which I have needed to use my GPS to either change my location or select a new one.  This is often very difficult to do in the middle of trip with the current user interfaces.  My dream design aims at improving on these features.  During my report I will be using several GPS’s to compare to; These include several different versions of the Garmin GPS and several apps for the iPhone including Waze, Google Maps, and Apple Maps.</w:t>
+      </w:r>
+    </w:p>
+    <w:p>
+      <w:pPr>
+        <w:spacing w:line="480" w:lineRule="auto"/>
+        <w:ind w:firstLine="720"/>
+      </w:pPr>
+      <w:r>
+        <w:t xml:space="preserve">For my dream design of a GPS interface, it would be on a </w:t>
+      </w:r>
+      <w:r>
+        <w:t>stand-alone</w:t>
+      </w:r>
+      <w:r>
+        <w:t xml:space="preserve"> device whose purpose is to navigate only (as opposed to an a</w:t>
+      </w:r>
+      <w:r>
+        <w:t xml:space="preserve">pp for the iPhone or Android).  </w:t>
+      </w:r>
+      <w:r>
+        <w:lastRenderedPageBreak/>
+        <w:t>Every GPS that I have used has used a touch-screen interface.  All of them have been very similar, displaying a map with the current location and a basic menu interface for selecting a destination.  For my design I will hope to minimalize the menu system as much as possible in favor of a voice command interface.  I would still have a physical touch-screen menu on the device if the user would prefer to use that.  The voice command system would work very similarly to Siri.  If the user wants to set in a location for the GPS they would say, “GPS, go to location”.  This way if the user is driving alone and wants to put in a destination while driving they can simply speak the instructions to the GPS while keeping both eyes on the road.</w:t>
+      </w:r>
+    </w:p>
+    <w:p>
+      <w:pPr>
+        <w:spacing w:line="480" w:lineRule="auto"/>
+        <w:ind w:firstLine="720"/>
+      </w:pPr>
+      <w:r>
+        <w:t xml:space="preserve">The first scenario is a driver is going on a business trip to another city.  On the way there they see that they are running low on gas.  A warning message pops up onto the GPS warning them of this.  While still driving and keeping both eyes on the road the driver says, “GPS, goto the nearest gas station.”  The GPS then finds the gas station closest to the driver’s current position and reroutes them there.  Once they have reached the gas station their original destination is still on the GPS.  </w:t>
+      </w:r>
+    </w:p>
+    <w:p>
+      <w:pPr>
+        <w:spacing w:line="480" w:lineRule="auto"/>
+        <w:ind w:firstLine="720"/>
+      </w:pPr>
+      <w:r>
+        <w:t xml:space="preserve">Another scenario is if you are take a short trip to a friends house and the </w:t>
+      </w:r>
+      <w:r>
+        <w:t>GPS verbally informs the driver that they are low on gas, but that they have enough to reach their destination first.  It then asks if they would like to visit a gas station.  The user responds yes.  The GPS then asks if they would like to do it before they reach their destination or be directed after they leave.  The user says after.  Once they leave their friends house and turn on their GPS in the car it will automatically direct them to the nearest gas station.  If the driver does not want to be automatically directed to a gas station upon return they could ask the GPS to give them a reminder of the low gas either the next time they start their car or via a reminder on their phone.</w:t>
+      </w:r>
+    </w:p>
+    <w:p>
+      <w:pPr>
+        <w:spacing w:line="480" w:lineRule="auto"/>
+        <w:ind w:firstLine="720"/>
+      </w:pPr>
+      <w:r>
+        <w:t>This leads to the next feature</w:t>
+      </w:r>
+      <w:r>
+        <w:t>,</w:t>
+      </w:r>
+      <w:r>
+        <w:t xml:space="preserve"> which is the GPS’s ability to integrate with the user’s phone.  </w:t>
+      </w:r>
+      <w:r>
+        <w:t>For the sake of simplicity in this paper I will narrow it down to just the iPhone.  By doing this all of the contacts on the driver’s iPhone will be able to be used through the GPS.  Instead of having the user manually enter in each contact from their phone into the GPS, which is how the current line of Garmin GPSs are designed, they will be able to be acc</w:t>
+      </w:r>
       <w:bookmarkStart w:id="0" w:name="_GoBack"/>
       <w:bookmarkEnd w:id="0"/>
       <w:r>
-        <w:t>My dream design will be based around the GPS system.  The major changes to the system will be the screen size, voice command, and integration with the user’s phone.</w:t>
-      </w:r>
-    </w:p>
-    <w:p/>
+        <w:t xml:space="preserve">essed directly from the system.  </w:t>
+      </w:r>
+    </w:p>
     <w:sectPr>
+      <w:headerReference w:type="even" r:id="rId7"/>
+      <w:headerReference w:type="default" r:id="rId8"/>
       <w:pgSz w:w="12240" w:h="15840"/>
       <w:pgMar w:top="1440" w:right="1800" w:bottom="1440" w:left="1800" w:header="720" w:footer="720" w:gutter="0"/>
       <w:cols w:space="720"/>
     </w:sectPr>
   </w:body>
 </w:document>
+</file>
+
+<file path=word/endnotes.xml><?xml version="1.0" encoding="utf-8"?>
+<w:endnotes xmlns:wpc="http://schemas.microsoft.com/office/word/2010/wordprocessingCanvas" xmlns:mo="http://schemas.microsoft.com/office/mac/office/2008/main" xmlns:mc="http://schemas.openxmlformats.org/markup-compatibility/2006" xmlns:mv="urn:schemas-microsoft-com:mac:vml" xmlns:o="urn:schemas-microsoft-com:office:office" xmlns:r="http://schemas.openxmlformats.org/officeDocument/2006/relationships" xmlns:m="http://schemas.openxmlformats.org/officeDocument/2006/math" xmlns:v="urn:schemas-microsoft-com:vml" xmlns:wp14="http://schemas.microsoft.com/office/word/2010/wordprocessingDrawing" xmlns:wp="http://schemas.openxmlformats.org/drawingml/2006/wordprocessingDrawing" xmlns:w10="urn:schemas-microsoft-com:office:word" xmlns:w="http://schemas.openxmlformats.org/wordprocessingml/2006/main" xmlns:w14="http://schemas.microsoft.com/office/word/2010/wordml" xmlns:wpg="http://schemas.microsoft.com/office/word/2010/wordprocessingGroup" xmlns:wpi="http://schemas.microsoft.com/office/word/2010/wordprocessingInk" xmlns:wne="http://schemas.microsoft.com/office/word/2006/wordml" xmlns:wps="http://schemas.microsoft.com/office/word/2010/wordprocessingShape" mc:Ignorable="w14 wp14">
+  <w:endnote w:type="separator" w:id="-1">
+    <w:p>
+      <w:r>
+        <w:separator/>
+      </w:r>
+    </w:p>
+  </w:endnote>
+  <w:endnote w:type="continuationSeparator" w:id="0">
+    <w:p>
+      <w:r>
+        <w:continuationSeparator/>
+      </w:r>
+    </w:p>
+  </w:endnote>
+</w:endnotes>
+</file>
+
+<file path=word/footnotes.xml><?xml version="1.0" encoding="utf-8"?>
+<w:footnotes xmlns:wpc="http://schemas.microsoft.com/office/word/2010/wordprocessingCanvas" xmlns:mo="http://schemas.microsoft.com/office/mac/office/2008/main" xmlns:mc="http://schemas.openxmlformats.org/markup-compatibility/2006" xmlns:mv="urn:schemas-microsoft-com:mac:vml" xmlns:o="urn:schemas-microsoft-com:office:office" xmlns:r="http://schemas.openxmlformats.org/officeDocument/2006/relationships" xmlns:m="http://schemas.openxmlformats.org/officeDocument/2006/math" xmlns:v="urn:schemas-microsoft-com:vml" xmlns:wp14="http://schemas.microsoft.com/office/word/2010/wordprocessingDrawing" xmlns:wp="http://schemas.openxmlformats.org/drawingml/2006/wordprocessingDrawing" xmlns:w10="urn:schemas-microsoft-com:office:word" xmlns:w="http://schemas.openxmlformats.org/wordprocessingml/2006/main" xmlns:w14="http://schemas.microsoft.com/office/word/2010/wordml" xmlns:wpg="http://schemas.microsoft.com/office/word/2010/wordprocessingGroup" xmlns:wpi="http://schemas.microsoft.com/office/word/2010/wordprocessingInk" xmlns:wne="http://schemas.microsoft.com/office/word/2006/wordml" xmlns:wps="http://schemas.microsoft.com/office/word/2010/wordprocessingShape" mc:Ignorable="w14 wp14">
+  <w:footnote w:type="separator" w:id="-1">
+    <w:p>
+      <w:r>
+        <w:separator/>
+      </w:r>
+    </w:p>
+  </w:footnote>
+  <w:footnote w:type="continuationSeparator" w:id="0">
+    <w:p>
+      <w:r>
+        <w:continuationSeparator/>
+      </w:r>
+    </w:p>
+  </w:footnote>
+</w:footnotes>
+</file>
+
+<file path=word/header1.xml><?xml version="1.0" encoding="utf-8"?>
+<w:hdr xmlns:wpc="http://schemas.microsoft.com/office/word/2010/wordprocessingCanvas" xmlns:mo="http://schemas.microsoft.com/office/mac/office/2008/main" xmlns:mc="http://schemas.openxmlformats.org/markup-compatibility/2006" xmlns:mv="urn:schemas-microsoft-com:mac:vml" xmlns:o="urn:schemas-microsoft-com:office:office" xmlns:r="http://schemas.openxmlformats.org/officeDocument/2006/relationships" xmlns:m="http://schemas.openxmlformats.org/officeDocument/2006/math" xmlns:v="urn:schemas-microsoft-com:vml" xmlns:wp14="http://schemas.microsoft.com/office/word/2010/wordprocessingDrawing" xmlns:wp="http://schemas.openxmlformats.org/drawingml/2006/wordprocessingDrawing" xmlns:w10="urn:schemas-microsoft-com:office:word" xmlns:w="http://schemas.openxmlformats.org/wordprocessingml/2006/main" xmlns:w14="http://schemas.microsoft.com/office/word/2010/wordml" xmlns:wpg="http://schemas.microsoft.com/office/word/2010/wordprocessingGroup" xmlns:wpi="http://schemas.microsoft.com/office/word/2010/wordprocessingInk" xmlns:wne="http://schemas.microsoft.com/office/word/2006/wordml" xmlns:wps="http://schemas.microsoft.com/office/word/2010/wordprocessingShape" mc:Ignorable="w14 wp14">
+  <w:p>
+    <w:pPr>
+      <w:pStyle w:val="Header"/>
+      <w:framePr w:wrap="around" w:vAnchor="text" w:hAnchor="margin" w:xAlign="right" w:y="1"/>
+      <w:rPr>
+        <w:rStyle w:val="PageNumber"/>
+      </w:rPr>
+    </w:pPr>
+    <w:r>
+      <w:rPr>
+        <w:rStyle w:val="PageNumber"/>
+      </w:rPr>
+      <w:fldChar w:fldCharType="begin"/>
+    </w:r>
+    <w:r>
+      <w:rPr>
+        <w:rStyle w:val="PageNumber"/>
+      </w:rPr>
+      <w:instrText xml:space="preserve">PAGE  </w:instrText>
+    </w:r>
+    <w:r>
+      <w:rPr>
+        <w:rStyle w:val="PageNumber"/>
+      </w:rPr>
+      <w:fldChar w:fldCharType="end"/>
+    </w:r>
+  </w:p>
+  <w:p>
+    <w:pPr>
+      <w:pStyle w:val="Header"/>
+      <w:ind w:right="360"/>
+    </w:pPr>
+  </w:p>
+</w:hdr>
+</file>
+
+<file path=word/header2.xml><?xml version="1.0" encoding="utf-8"?>
+<w:hdr xmlns:wpc="http://schemas.microsoft.com/office/word/2010/wordprocessingCanvas" xmlns:mo="http://schemas.microsoft.com/office/mac/office/2008/main" xmlns:mc="http://schemas.openxmlformats.org/markup-compatibility/2006" xmlns:mv="urn:schemas-microsoft-com:mac:vml" xmlns:o="urn:schemas-microsoft-com:office:office" xmlns:r="http://schemas.openxmlformats.org/officeDocument/2006/relationships" xmlns:m="http://schemas.openxmlformats.org/officeDocument/2006/math" xmlns:v="urn:schemas-microsoft-com:vml" xmlns:wp14="http://schemas.microsoft.com/office/word/2010/wordprocessingDrawing" xmlns:wp="http://schemas.openxmlformats.org/drawingml/2006/wordprocessingDrawing" xmlns:w10="urn:schemas-microsoft-com:office:word" xmlns:w="http://schemas.openxmlformats.org/wordprocessingml/2006/main" xmlns:w14="http://schemas.microsoft.com/office/word/2010/wordml" xmlns:wpg="http://schemas.microsoft.com/office/word/2010/wordprocessingGroup" xmlns:wpi="http://schemas.microsoft.com/office/word/2010/wordprocessingInk" xmlns:wne="http://schemas.microsoft.com/office/word/2006/wordml" xmlns:wps="http://schemas.microsoft.com/office/word/2010/wordprocessingShape" mc:Ignorable="w14 wp14">
+  <w:p>
+    <w:pPr>
+      <w:pStyle w:val="Header"/>
+      <w:framePr w:wrap="around" w:vAnchor="text" w:hAnchor="margin" w:xAlign="right" w:y="1"/>
+      <w:rPr>
+        <w:rStyle w:val="PageNumber"/>
+      </w:rPr>
+    </w:pPr>
+    <w:r>
+      <w:rPr>
+        <w:rStyle w:val="PageNumber"/>
+      </w:rPr>
+      <w:fldChar w:fldCharType="begin"/>
+    </w:r>
+    <w:r>
+      <w:rPr>
+        <w:rStyle w:val="PageNumber"/>
+      </w:rPr>
+      <w:instrText xml:space="preserve">PAGE  </w:instrText>
+    </w:r>
+    <w:r>
+      <w:rPr>
+        <w:rStyle w:val="PageNumber"/>
+      </w:rPr>
+      <w:fldChar w:fldCharType="separate"/>
+    </w:r>
+    <w:r>
+      <w:rPr>
+        <w:rStyle w:val="PageNumber"/>
+        <w:noProof/>
+      </w:rPr>
+      <w:t>1</w:t>
+    </w:r>
+    <w:r>
+      <w:rPr>
+        <w:rStyle w:val="PageNumber"/>
+      </w:rPr>
+      <w:fldChar w:fldCharType="end"/>
+    </w:r>
+  </w:p>
+  <w:p>
+    <w:pPr>
+      <w:pStyle w:val="Header"/>
+      <w:ind w:right="360"/>
+      <w:jc w:val="right"/>
+    </w:pPr>
+    <w:r>
+      <w:t>Sullivan</w:t>
+    </w:r>
+  </w:p>
+</w:hdr>
 </file>
 
 <file path=word/styles.xml><?xml version="1.0" encoding="utf-8"?>
@@ -255,6 +454,64 @@
     <w:semiHidden/>
     <w:unhideWhenUsed/>
   </w:style>
+  <w:style w:type="paragraph" w:styleId="Header">
+    <w:name w:val="header"/>
+    <w:basedOn w:val="Normal"/>
+    <w:link w:val="HeaderChar"/>
+    <w:uiPriority w:val="99"/>
+    <w:unhideWhenUsed/>
+    <w:rsid w:val="00277B3F"/>
+    <w:pPr>
+      <w:tabs>
+        <w:tab w:val="center" w:pos="4320"/>
+        <w:tab w:val="right" w:pos="8640"/>
+      </w:tabs>
+    </w:pPr>
+  </w:style>
+  <w:style w:type="character" w:customStyle="1" w:styleId="HeaderChar">
+    <w:name w:val="Header Char"/>
+    <w:basedOn w:val="DefaultParagraphFont"/>
+    <w:link w:val="Header"/>
+    <w:uiPriority w:val="99"/>
+    <w:rsid w:val="00277B3F"/>
+    <w:rPr>
+      <w:sz w:val="24"/>
+      <w:szCs w:val="24"/>
+    </w:rPr>
+  </w:style>
+  <w:style w:type="paragraph" w:styleId="Footer">
+    <w:name w:val="footer"/>
+    <w:basedOn w:val="Normal"/>
+    <w:link w:val="FooterChar"/>
+    <w:uiPriority w:val="99"/>
+    <w:unhideWhenUsed/>
+    <w:rsid w:val="00277B3F"/>
+    <w:pPr>
+      <w:tabs>
+        <w:tab w:val="center" w:pos="4320"/>
+        <w:tab w:val="right" w:pos="8640"/>
+      </w:tabs>
+    </w:pPr>
+  </w:style>
+  <w:style w:type="character" w:customStyle="1" w:styleId="FooterChar">
+    <w:name w:val="Footer Char"/>
+    <w:basedOn w:val="DefaultParagraphFont"/>
+    <w:link w:val="Footer"/>
+    <w:uiPriority w:val="99"/>
+    <w:rsid w:val="00277B3F"/>
+    <w:rPr>
+      <w:sz w:val="24"/>
+      <w:szCs w:val="24"/>
+    </w:rPr>
+  </w:style>
+  <w:style w:type="character" w:styleId="PageNumber">
+    <w:name w:val="page number"/>
+    <w:basedOn w:val="DefaultParagraphFont"/>
+    <w:uiPriority w:val="99"/>
+    <w:semiHidden/>
+    <w:unhideWhenUsed/>
+    <w:rsid w:val="00277B3F"/>
+  </w:style>
 </w:styles>
 </file>
 
@@ -443,6 +700,64 @@
     <w:uiPriority w:val="99"/>
     <w:semiHidden/>
     <w:unhideWhenUsed/>
+  </w:style>
+  <w:style w:type="paragraph" w:styleId="Header">
+    <w:name w:val="header"/>
+    <w:basedOn w:val="Normal"/>
+    <w:link w:val="HeaderChar"/>
+    <w:uiPriority w:val="99"/>
+    <w:unhideWhenUsed/>
+    <w:rsid w:val="00277B3F"/>
+    <w:pPr>
+      <w:tabs>
+        <w:tab w:val="center" w:pos="4320"/>
+        <w:tab w:val="right" w:pos="8640"/>
+      </w:tabs>
+    </w:pPr>
+  </w:style>
+  <w:style w:type="character" w:customStyle="1" w:styleId="HeaderChar">
+    <w:name w:val="Header Char"/>
+    <w:basedOn w:val="DefaultParagraphFont"/>
+    <w:link w:val="Header"/>
+    <w:uiPriority w:val="99"/>
+    <w:rsid w:val="00277B3F"/>
+    <w:rPr>
+      <w:sz w:val="24"/>
+      <w:szCs w:val="24"/>
+    </w:rPr>
+  </w:style>
+  <w:style w:type="paragraph" w:styleId="Footer">
+    <w:name w:val="footer"/>
+    <w:basedOn w:val="Normal"/>
+    <w:link w:val="FooterChar"/>
+    <w:uiPriority w:val="99"/>
+    <w:unhideWhenUsed/>
+    <w:rsid w:val="00277B3F"/>
+    <w:pPr>
+      <w:tabs>
+        <w:tab w:val="center" w:pos="4320"/>
+        <w:tab w:val="right" w:pos="8640"/>
+      </w:tabs>
+    </w:pPr>
+  </w:style>
+  <w:style w:type="character" w:customStyle="1" w:styleId="FooterChar">
+    <w:name w:val="Footer Char"/>
+    <w:basedOn w:val="DefaultParagraphFont"/>
+    <w:link w:val="Footer"/>
+    <w:uiPriority w:val="99"/>
+    <w:rsid w:val="00277B3F"/>
+    <w:rPr>
+      <w:sz w:val="24"/>
+      <w:szCs w:val="24"/>
+    </w:rPr>
+  </w:style>
+  <w:style w:type="character" w:styleId="PageNumber">
+    <w:name w:val="page number"/>
+    <w:basedOn w:val="DefaultParagraphFont"/>
+    <w:uiPriority w:val="99"/>
+    <w:semiHidden/>
+    <w:unhideWhenUsed/>
+    <w:rsid w:val="00277B3F"/>
   </w:style>
 </w:styles>
 </file>

</xml_diff>

<commit_message>
changed order of content
</commit_message>
<xml_diff>
--- a/dream-design/CMSI370(1206).docx
+++ b/dream-design/CMSI370(1206).docx
@@ -88,7 +88,7 @@
         <w:ind w:firstLine="720"/>
       </w:pPr>
       <w:r>
-        <w:t xml:space="preserve">The first scenario is a driver is going on a business trip to another city.  On the way there they see that they are running low on gas.  A warning message pops up onto the GPS warning them of this.  While still driving and keeping both eyes on the road the driver says, “GPS, goto the nearest gas station.”  The GPS then finds the gas station closest to the driver’s current position and reroutes them there.  Once they have reached the gas station their original destination is still on the GPS.  </w:t>
+        <w:t>The next feature is the GPS’s ability to integrate with the user’s phone.  For the sake of simplicity in this paper I will narrow it down to just the iPhone.  By doing this all of the contacts on the driver’s iPhone will be able to be used through the GPS.  Instead of having the user manually enter in each contact from their phone into the GPS, which is how the current line of Garmin GPSs are designed, they will be able to be accessed directly from the system.  Also, if the user wants to be reminded of certain things, such as them being low on gas, they can have them sent directly to their phone.</w:t>
       </w:r>
     </w:p>
     <w:p>
@@ -97,33 +97,33 @@
         <w:ind w:firstLine="720"/>
       </w:pPr>
       <w:r>
-        <w:t xml:space="preserve">Another scenario is if you are take a short trip to a friends house and the </w:t>
-      </w:r>
-      <w:r>
-        <w:t>GPS verbally informs the driver that they are low on gas, but that they have enough to reach their destination first.  It then asks if they would like to visit a gas station.  The user responds yes.  The GPS then asks if they would like to do it before they reach their destination or be directed after they leave.  The user says after.  Once they leave their friends house and turn on their GPS in the car it will automatically direct them to the nearest gas station.  If the driver does not want to be automatically directed to a gas station upon return they could ask the GPS to give them a reminder of the low gas either the next time they start their car or via a reminder on their phone.</w:t>
-      </w:r>
-    </w:p>
-    <w:p>
-      <w:pPr>
-        <w:spacing w:line="480" w:lineRule="auto"/>
-        <w:ind w:firstLine="720"/>
-      </w:pPr>
-      <w:r>
-        <w:t>This leads to the next feature</w:t>
-      </w:r>
-      <w:r>
-        <w:t>,</w:t>
-      </w:r>
-      <w:r>
-        <w:t xml:space="preserve"> which is the GPS’s ability to integrate with the user’s phone.  </w:t>
-      </w:r>
-      <w:r>
-        <w:t>For the sake of simplicity in this paper I will narrow it down to just the iPhone.  By doing this all of the contacts on the driver’s iPhone will be able to be used through the GPS.  Instead of having the user manually enter in each contact from their phone into the GPS, which is how the current line of Garmin GPSs are designed, they will be able to be acc</w:t>
+        <w:t>The GPS will be receiving inf</w:t>
+      </w:r>
+      <w:r>
+        <w:t>ormation from the car as well, such as the amount of gas in the tank.  This will allow the GPS to verbally warn the driver when they are low on gas.  This combined with the knowledge of that particular car’s miles per gallon (mpg), the system will be able to reasonably predict whether the driver will have enough gas to reach their destination or not.  With these few new features integrated into a GPS there are many scenarios in which it would aid the user.</w:t>
       </w:r>
       <w:bookmarkStart w:id="0" w:name="_GoBack"/>
       <w:bookmarkEnd w:id="0"/>
-      <w:r>
-        <w:t xml:space="preserve">essed directly from the system.  </w:t>
+    </w:p>
+    <w:p>
+      <w:pPr>
+        <w:spacing w:line="480" w:lineRule="auto"/>
+        <w:ind w:firstLine="720"/>
+      </w:pPr>
+      <w:r>
+        <w:t xml:space="preserve">The first scenario is a driver is going on a business trip to another city.  On the way there they see that they are running low on gas.  A warning message pops up onto the GPS warning them of this.  While still driving and keeping both eyes on the road the driver says, “GPS, goto the nearest gas station.”  The GPS then finds the gas station closest to the driver’s current position and reroutes them there.  Once they have reached the gas station their original destination is still on the GPS.  </w:t>
+      </w:r>
+    </w:p>
+    <w:p>
+      <w:pPr>
+        <w:spacing w:line="480" w:lineRule="auto"/>
+        <w:ind w:firstLine="720"/>
+      </w:pPr>
+      <w:r>
+        <w:t xml:space="preserve">Another scenario is if you are take a short trip to a friends house and the </w:t>
+      </w:r>
+      <w:r>
+        <w:t>GPS verbally informs the driver that they are low on gas, but that they have enough to reach their destination first.  It then asks if they would like to visit a gas station.  The user responds yes.  The GPS then asks if they would like to do it before they reach their destination or be directed after they leave.  The user says after.  Once they leave their friends house and turn on their GPS in the car it will automatically direct them to the nearest gas station.  If the driver does not want to be automatically directed to a gas station upon return they could ask the GPS to give them a reminder of the low gas either the next time they start their car or via a reminder on their phone.</w:t>
       </w:r>
     </w:p>
     <w:sectPr>

</xml_diff>

<commit_message>
corrected grammar and other small mistakes
</commit_message>
<xml_diff>
--- a/dream-design/CMSI370(1206).docx
+++ b/dream-design/CMSI370(1206).docx
@@ -57,7 +57,18 @@
         <w:t>My dream design will be based around the GPS system.  The major changes to the system will be the screen size, voice command, and integration with the user’s phone.</w:t>
       </w:r>
       <w:r>
-        <w:t xml:space="preserve">  I have used several models and versions of GPS systems for navigation specifically while driving.  The largest problem that I have found with them is efficiency and satisfaction, often due to lack of ease to operate.  The current line of GPS’s that I have used seem to have been designed to be either operated by a passenger or by the driver before beginning the trip.  This is due to safety measures and California driving laws that prohibit using hands on interfaces while driving.  While these systems work perfectly fine when being operated by a passenger or before the driving begins, I have found myself in multiple scenarios in which I have needed to use my GPS to either change my location or select a new one.  This is often very difficult to do in the middle of trip with the current user interfaces.  My dream design aims at improving on these features.  During my report I will be using several GPS’s to compare to; These include several different versions of the Garmin GPS and several apps for the iPhone including Waze, Google Maps, and Apple Maps.</w:t>
+        <w:t xml:space="preserve">  I have used several models and versions of GPS systems for navigation specifically while driving.  The largest problem that I have found with them is efficiency and satisfaction, often due to lack of ease to operate.  The current </w:t>
+      </w:r>
+      <w:r>
+        <w:t>line of GPS’s that I have used seems</w:t>
+      </w:r>
+      <w:r>
+        <w:t xml:space="preserve"> to have been designed to be ei</w:t>
+      </w:r>
+      <w:bookmarkStart w:id="0" w:name="_GoBack"/>
+      <w:bookmarkEnd w:id="0"/>
+      <w:r>
+        <w:t>ther operated by a passenger or by the driver before beginning the trip.  This is due to safety measures and California driving laws that prohibit using hands on interfaces while driving.  While these systems work perfectly fine when being operated by a passenger or before the driving begins, I have found myself in multiple scenarios in which I have needed to use my GPS to either change my location or select a new one.  This is often very difficult to do in the middle of trip with the current user interfaces.  My dream design aims at improving on these features.  During my report I will be using several GPS’s to compare to; These include several different versions of the Garmin GPS and several apps for the iPhone including Waze, Google Maps, and Apple Maps.</w:t>
       </w:r>
     </w:p>
     <w:p>
@@ -66,19 +77,37 @@
         <w:ind w:firstLine="720"/>
       </w:pPr>
       <w:r>
-        <w:t xml:space="preserve">For my dream design of a GPS interface, it would be on a </w:t>
+        <w:t xml:space="preserve">A problem I have seen while using GPS apps on my phone is that it is very difficult to display the screen so that I can view it while driving.  The advantage of </w:t>
+      </w:r>
+      <w:r>
+        <w:lastRenderedPageBreak/>
+        <w:t xml:space="preserve">having a stand-alone GPS device is that it can either be mounted in the car or installed into the car.  This way the screen is mounted in a place that the user can easily glance at it without being too distracted from the road.  </w:t>
+      </w:r>
+      <w:r>
+        <w:t>For</w:t>
+      </w:r>
+      <w:r>
+        <w:t xml:space="preserve"> this reason</w:t>
+      </w:r>
+      <w:r>
+        <w:t xml:space="preserve"> my dream design of a GPS interface, </w:t>
+      </w:r>
+      <w:r>
+        <w:t>will</w:t>
+      </w:r>
+      <w:r>
+        <w:t xml:space="preserve"> be on a </w:t>
       </w:r>
       <w:r>
         <w:t>stand-alone</w:t>
       </w:r>
       <w:r>
-        <w:t xml:space="preserve"> device whose purpose is to navigate only (as opposed to an a</w:t>
-      </w:r>
-      <w:r>
-        <w:t xml:space="preserve">pp for the iPhone or Android).  </w:t>
-      </w:r>
-      <w:r>
-        <w:lastRenderedPageBreak/>
+        <w:t xml:space="preserve"> device wh</w:t>
+      </w:r>
+      <w:r>
+        <w:t xml:space="preserve">ose purpose is to navigate only.  </w:t>
+      </w:r>
+      <w:r>
         <w:t>Every GPS that I have used has used a touch-screen interface.  All of them have been very similar, displaying a map with the current location and a basic menu interface for selecting a destination.  For my design I will hope to minimalize the menu system as much as possible in favor of a voice command interface.  I would still have a physical touch-screen menu on the device if the user would prefer to use that.  The voice command system would work very similarly to Siri.  If the user wants to set in a location for the GPS they would say, “GPS, go to location”.  This way if the user is driving alone and wants to put in a destination while driving they can simply speak the instructions to the GPS while keeping both eyes on the road.</w:t>
       </w:r>
     </w:p>
@@ -102,8 +131,6 @@
       <w:r>
         <w:t>ormation from the car as well, such as the amount of gas in the tank.  This will allow the GPS to verbally warn the driver when they are low on gas.  This combined with the knowledge of that particular car’s miles per gallon (mpg), the system will be able to reasonably predict whether the driver will have enough gas to reach their destination or not.  With these few new features integrated into a GPS there are many scenarios in which it would aid the user.</w:t>
       </w:r>
-      <w:bookmarkStart w:id="0" w:name="_GoBack"/>
-      <w:bookmarkEnd w:id="0"/>
     </w:p>
     <w:p>
       <w:pPr>

</xml_diff>

<commit_message>
added Usability Metric Forecast section
</commit_message>
<xml_diff>
--- a/dream-design/CMSI370(1206).docx
+++ b/dream-design/CMSI370(1206).docx
@@ -63,94 +63,189 @@
         <w:t>line of GPS’s that I have used seems</w:t>
       </w:r>
       <w:r>
-        <w:t xml:space="preserve"> to have been designed to be ei</w:t>
+        <w:t xml:space="preserve"> to have been designed to be either operated by a passenger or by the driver before beginning the trip.  This is due to safety measures and California driving laws that prohibit using hands on interfaces while driving.  While these systems work perfectly fine when being operated by a passenger or before the driving begins, I have found myself in multiple scenarios in which I have needed to use my GPS to either change my location or select a new one.  This is often very difficult to do in the middle of trip with the current user interfaces.  My dream design aims at improving on these features.  During my report I will be using several GPS’s to compare to; These include several different versions of the Garmin GPS and several apps for the iPhone including Waze, Google Maps, and Apple Maps.</w:t>
+      </w:r>
+    </w:p>
+    <w:p>
+      <w:pPr>
+        <w:spacing w:line="480" w:lineRule="auto"/>
+        <w:ind w:firstLine="720"/>
+      </w:pPr>
+      <w:r>
+        <w:t xml:space="preserve">A problem I have seen while using GPS apps on my phone is that it is very difficult to display the screen so that I can view it while driving.  The advantage of </w:t>
+      </w:r>
+      <w:r>
+        <w:lastRenderedPageBreak/>
+        <w:t xml:space="preserve">having a stand-alone GPS device is that it can either be mounted in the car or installed into the car.  This way the screen is mounted in a place that the user can easily glance at it without being too distracted from the road.  </w:t>
+      </w:r>
+      <w:r>
+        <w:t>For</w:t>
+      </w:r>
+      <w:r>
+        <w:t xml:space="preserve"> this reason</w:t>
+      </w:r>
+      <w:r>
+        <w:t xml:space="preserve"> my dream design of a GPS interface, </w:t>
+      </w:r>
+      <w:r>
+        <w:t>will</w:t>
+      </w:r>
+      <w:r>
+        <w:t xml:space="preserve"> be on a </w:t>
+      </w:r>
+      <w:r>
+        <w:t>stand-alone</w:t>
+      </w:r>
+      <w:r>
+        <w:t xml:space="preserve"> device wh</w:t>
+      </w:r>
+      <w:r>
+        <w:t xml:space="preserve">ose purpose is to navigate only.  </w:t>
+      </w:r>
+      <w:r>
+        <w:t>Every GPS that I have used has used a touch-screen interface.  All of them have been very similar, displaying a map with the current location and a basic menu interface for selecting a destination.  For my design I will hope to minimalize the menu system as much as possible in favor of a voice command interface.  I would still have a physical touch-screen menu on the device if the user would prefer to use that.  The voice command system would work very similarly to Siri.  If the user wants to set in a location for the GPS they would say, “GPS, go to location”.  This way if the user is driving alone and wants to put in a destination while driving they can simply speak the instructions to the GPS while keeping both eyes on the road.</w:t>
+      </w:r>
+    </w:p>
+    <w:p>
+      <w:pPr>
+        <w:spacing w:line="480" w:lineRule="auto"/>
+        <w:ind w:firstLine="720"/>
+      </w:pPr>
+      <w:r>
+        <w:t>The next feature is the GPS’s ability to integrate with the user’s phone.  For the sake of simplicity in this paper I will narrow it down to just the iPhone.  By doing this all of the contacts on the driver’s iPhone will be able to be used through the GPS.  Instead of having the user manually enter in each contact from their phone into the GPS, which is how the current line of Garmin GPSs are designed, they will be able to be accessed directly from the system.  Also, if the user wants to be reminded of certain things, such as them being low on gas, they can have them sent directly to their phone.</w:t>
+      </w:r>
+    </w:p>
+    <w:p>
+      <w:pPr>
+        <w:spacing w:line="480" w:lineRule="auto"/>
+        <w:ind w:firstLine="720"/>
+      </w:pPr>
+      <w:r>
+        <w:t>The GPS will be receiving inf</w:t>
+      </w:r>
+      <w:r>
+        <w:t xml:space="preserve">ormation from the car as well, such as the amount of gas in the tank.  This will allow the GPS to verbally warn the driver when they are low on gas.  This combined with the knowledge of that particular car’s miles per gallon (mpg), the system will be able to reasonably predict whether the driver will have enough gas to reach their destination or not.  </w:t>
+      </w:r>
+    </w:p>
+    <w:p>
+      <w:pPr>
+        <w:spacing w:line="480" w:lineRule="auto"/>
+        <w:rPr>
+          <w:i/>
+        </w:rPr>
+      </w:pPr>
+    </w:p>
+    <w:p>
+      <w:pPr>
+        <w:spacing w:line="480" w:lineRule="auto"/>
+        <w:rPr>
+          <w:i/>
+        </w:rPr>
+      </w:pPr>
+      <w:r>
+        <w:rPr>
+          <w:i/>
+        </w:rPr>
+        <w:t>Scenarios</w:t>
+      </w:r>
+    </w:p>
+    <w:p>
+      <w:pPr>
+        <w:spacing w:line="480" w:lineRule="auto"/>
+        <w:ind w:firstLine="720"/>
+      </w:pPr>
+      <w:r>
+        <w:t>With these few new features integrated into a GPS there are many scenarios in which it would aid the user.</w:t>
+      </w:r>
+      <w:r>
+        <w:t xml:space="preserve">  </w:t>
+      </w:r>
+      <w:r>
+        <w:t xml:space="preserve">The first scenario is a driver is going on a business trip to another city.  On the way there they see that they are running low on gas.  A warning message pops up onto the GPS warning them of this.  While still driving and keeping both eyes on the road the driver says, “GPS, goto the nearest gas station.”  The GPS then finds the gas station closest to the driver’s current position and reroutes them there.  Once they have reached the gas station their original destination is still on the GPS.  </w:t>
+      </w:r>
+    </w:p>
+    <w:p>
+      <w:pPr>
+        <w:spacing w:line="480" w:lineRule="auto"/>
+        <w:ind w:firstLine="720"/>
+      </w:pPr>
+      <w:r>
+        <w:t xml:space="preserve">Another scenario is if you are take a short trip to a friends house and the </w:t>
+      </w:r>
+      <w:r>
+        <w:t>GPS verbally informs the driver that they are low on gas, but that they have enough to reach their destination first.  It then asks if they would like to visit a gas station.  The user responds yes.  The GPS then asks if they would like to do it before they reach their destination or be directed after they leave.  The user says after.  Once they leave their friends house and turn on their GPS in the car it will automatically direct them to the nearest gas station.  If the driver does not want to be automatically directed to a gas station upon return they could ask the GPS to give them a reminder of the low gas either the next time they start their car or via a reminder on their phone.</w:t>
+      </w:r>
+    </w:p>
+    <w:p>
+      <w:pPr>
+        <w:spacing w:line="480" w:lineRule="auto"/>
+      </w:pPr>
+    </w:p>
+    <w:p>
+      <w:pPr>
+        <w:spacing w:line="480" w:lineRule="auto"/>
+        <w:rPr>
+          <w:i/>
+        </w:rPr>
+      </w:pPr>
+      <w:r>
+        <w:rPr>
+          <w:i/>
+        </w:rPr>
+        <w:t>Usability Metric “Forecast”</w:t>
+      </w:r>
+    </w:p>
+    <w:p>
+      <w:pPr>
+        <w:spacing w:line="480" w:lineRule="auto"/>
+      </w:pPr>
+      <w:r>
+        <w:tab/>
+        <w:t xml:space="preserve">Although I feel that this is a strong design that will ultimately increase the efficiency and overall user satisfaction of the device, there are some usability metrics that may suffer.  </w:t>
+      </w:r>
+      <w:r>
+        <w:t>The two usability metrics that I see suffering the most from my design are learnability and errors.  Although voice command interfaces, such as Siri, are designed to be intuitive by using common phrases to command, it can still be hard to learn and frustrating at times.  At the technologies current level the user can only say certain phrases to accomplish a particular goal.  Until voice command technology increase</w:t>
+      </w:r>
+      <w:r>
+        <w:t>s</w:t>
+      </w:r>
+      <w:r>
+        <w:t xml:space="preserve"> substantially, their will always on</w:t>
+      </w:r>
+      <w:r>
+        <w:t>ly be specific commands that must</w:t>
+      </w:r>
+      <w:r>
+        <w:t xml:space="preserve"> be used.  Because of this, it requires the user to learn what these commands are.</w:t>
+      </w:r>
+      <w:r>
+        <w:t xml:space="preserve">  This can often also lead to frustration when a user cannot remember the exact command for a certain task.  </w:t>
+      </w:r>
+      <w:r>
+        <w:t xml:space="preserve">This can also lead to a greater number of errors if the user cannot remember the proper vocal commands.  </w:t>
+      </w:r>
+      <w:r>
+        <w:t>Even with this, I have found that through using Siri, the commands are quite intuitive and are often what my first guess would be to ask it, and when it isn’t</w:t>
+      </w:r>
+      <w:r>
+        <w:t>,</w:t>
+      </w:r>
+      <w:r>
+        <w:t xml:space="preserve"> Siri can usually deduce what I am trying to do and ask me</w:t>
+      </w:r>
+      <w:r>
+        <w:t xml:space="preserve"> to confirm it’s guess</w:t>
+      </w:r>
+      <w:r>
+        <w:t>.  Because of this I believe that the system as a whole will have a larger efficiency rating, if at the cost of a higher learnability</w:t>
+      </w:r>
+      <w:r>
+        <w:t xml:space="preserve"> level and more initial errors</w:t>
       </w:r>
       <w:bookmarkStart w:id="0" w:name="_GoBack"/>
       <w:bookmarkEnd w:id="0"/>
       <w:r>
-        <w:t>ther operated by a passenger or by the driver before beginning the trip.  This is due to safety measures and California driving laws that prohibit using hands on interfaces while driving.  While these systems work perfectly fine when being operated by a passenger or before the driving begins, I have found myself in multiple scenarios in which I have needed to use my GPS to either change my location or select a new one.  This is often very difficult to do in the middle of trip with the current user interfaces.  My dream design aims at improving on these features.  During my report I will be using several GPS’s to compare to; These include several different versions of the Garmin GPS and several apps for the iPhone including Waze, Google Maps, and Apple Maps.</w:t>
-      </w:r>
-    </w:p>
-    <w:p>
-      <w:pPr>
-        <w:spacing w:line="480" w:lineRule="auto"/>
-        <w:ind w:firstLine="720"/>
-      </w:pPr>
-      <w:r>
-        <w:t xml:space="preserve">A problem I have seen while using GPS apps on my phone is that it is very difficult to display the screen so that I can view it while driving.  The advantage of </w:t>
-      </w:r>
-      <w:r>
-        <w:lastRenderedPageBreak/>
-        <w:t xml:space="preserve">having a stand-alone GPS device is that it can either be mounted in the car or installed into the car.  This way the screen is mounted in a place that the user can easily glance at it without being too distracted from the road.  </w:t>
-      </w:r>
-      <w:r>
-        <w:t>For</w:t>
-      </w:r>
-      <w:r>
-        <w:t xml:space="preserve"> this reason</w:t>
-      </w:r>
-      <w:r>
-        <w:t xml:space="preserve"> my dream design of a GPS interface, </w:t>
-      </w:r>
-      <w:r>
-        <w:t>will</w:t>
-      </w:r>
-      <w:r>
-        <w:t xml:space="preserve"> be on a </w:t>
-      </w:r>
-      <w:r>
-        <w:t>stand-alone</w:t>
-      </w:r>
-      <w:r>
-        <w:t xml:space="preserve"> device wh</w:t>
-      </w:r>
-      <w:r>
-        <w:t xml:space="preserve">ose purpose is to navigate only.  </w:t>
-      </w:r>
-      <w:r>
-        <w:t>Every GPS that I have used has used a touch-screen interface.  All of them have been very similar, displaying a map with the current location and a basic menu interface for selecting a destination.  For my design I will hope to minimalize the menu system as much as possible in favor of a voice command interface.  I would still have a physical touch-screen menu on the device if the user would prefer to use that.  The voice command system would work very similarly to Siri.  If the user wants to set in a location for the GPS they would say, “GPS, go to location”.  This way if the user is driving alone and wants to put in a destination while driving they can simply speak the instructions to the GPS while keeping both eyes on the road.</w:t>
-      </w:r>
-    </w:p>
-    <w:p>
-      <w:pPr>
-        <w:spacing w:line="480" w:lineRule="auto"/>
-        <w:ind w:firstLine="720"/>
-      </w:pPr>
-      <w:r>
-        <w:t>The next feature is the GPS’s ability to integrate with the user’s phone.  For the sake of simplicity in this paper I will narrow it down to just the iPhone.  By doing this all of the contacts on the driver’s iPhone will be able to be used through the GPS.  Instead of having the user manually enter in each contact from their phone into the GPS, which is how the current line of Garmin GPSs are designed, they will be able to be accessed directly from the system.  Also, if the user wants to be reminded of certain things, such as them being low on gas, they can have them sent directly to their phone.</w:t>
-      </w:r>
-    </w:p>
-    <w:p>
-      <w:pPr>
-        <w:spacing w:line="480" w:lineRule="auto"/>
-        <w:ind w:firstLine="720"/>
-      </w:pPr>
-      <w:r>
-        <w:t>The GPS will be receiving inf</w:t>
-      </w:r>
-      <w:r>
-        <w:t>ormation from the car as well, such as the amount of gas in the tank.  This will allow the GPS to verbally warn the driver when they are low on gas.  This combined with the knowledge of that particular car’s miles per gallon (mpg), the system will be able to reasonably predict whether the driver will have enough gas to reach their destination or not.  With these few new features integrated into a GPS there are many scenarios in which it would aid the user.</w:t>
-      </w:r>
-    </w:p>
-    <w:p>
-      <w:pPr>
-        <w:spacing w:line="480" w:lineRule="auto"/>
-        <w:ind w:firstLine="720"/>
-      </w:pPr>
-      <w:r>
-        <w:t xml:space="preserve">The first scenario is a driver is going on a business trip to another city.  On the way there they see that they are running low on gas.  A warning message pops up onto the GPS warning them of this.  While still driving and keeping both eyes on the road the driver says, “GPS, goto the nearest gas station.”  The GPS then finds the gas station closest to the driver’s current position and reroutes them there.  Once they have reached the gas station their original destination is still on the GPS.  </w:t>
-      </w:r>
-    </w:p>
-    <w:p>
-      <w:pPr>
-        <w:spacing w:line="480" w:lineRule="auto"/>
-        <w:ind w:firstLine="720"/>
-      </w:pPr>
-      <w:r>
-        <w:t xml:space="preserve">Another scenario is if you are take a short trip to a friends house and the </w:t>
-      </w:r>
-      <w:r>
-        <w:t>GPS verbally informs the driver that they are low on gas, but that they have enough to reach their destination first.  It then asks if they would like to visit a gas station.  The user responds yes.  The GPS then asks if they would like to do it before they reach their destination or be directed after they leave.  The user says after.  Once they leave their friends house and turn on their GPS in the car it will automatically direct them to the nearest gas station.  If the driver does not want to be automatically directed to a gas station upon return they could ask the GPS to give them a reminder of the low gas either the next time they start their car or via a reminder on their phone.</w:t>
+        <w:t>.</w:t>
       </w:r>
     </w:p>
     <w:sectPr>

</xml_diff>

<commit_message>
expanded on Usability Metric Forecast
</commit_message>
<xml_diff>
--- a/dream-design/CMSI370(1206).docx
+++ b/dream-design/CMSI370(1206).docx
@@ -201,49 +201,84 @@
       </w:pPr>
       <w:r>
         <w:tab/>
-        <w:t xml:space="preserve">Although I feel that this is a strong design that will ultimately increase the efficiency and overall user satisfaction of the device, there are some usability metrics that may suffer.  </w:t>
-      </w:r>
-      <w:r>
-        <w:t>The two usability metrics that I see suffering the most from my design are learnability and errors.  Although voice command interfaces, such as Siri, are designed to be intuitive by using common phrases to command, it can still be hard to learn and frustrating at times.  At the technologies current level the user can only say certain phrases to accomplish a particular goal.  Until voice command technology increase</w:t>
-      </w:r>
-      <w:r>
-        <w:t>s</w:t>
-      </w:r>
-      <w:r>
-        <w:t xml:space="preserve"> substantially, their will always on</w:t>
-      </w:r>
-      <w:r>
-        <w:t>ly be specific commands that must</w:t>
-      </w:r>
-      <w:r>
-        <w:t xml:space="preserve"> be used.  Because of this, it requires the user to learn what these commands are.</w:t>
-      </w:r>
-      <w:r>
-        <w:t xml:space="preserve">  This can often also lead to frustration when a user cannot remember the exact command for a certain task.  </w:t>
-      </w:r>
-      <w:r>
-        <w:t xml:space="preserve">This can also lead to a greater number of errors if the user cannot remember the proper vocal commands.  </w:t>
-      </w:r>
-      <w:r>
-        <w:t>Even with this, I have found that through using Siri, the commands are quite intuitive and are often what my first guess would be to ask it, and when it isn’t</w:t>
-      </w:r>
-      <w:r>
-        <w:t>,</w:t>
-      </w:r>
-      <w:r>
-        <w:t xml:space="preserve"> Siri can usually deduce what I am trying to do and ask me</w:t>
-      </w:r>
-      <w:r>
-        <w:t xml:space="preserve"> to confirm it’s guess</w:t>
-      </w:r>
-      <w:r>
-        <w:t>.  Because of this I believe that the system as a whole will have a larger efficiency rating, if at the cost of a higher learnability</w:t>
-      </w:r>
-      <w:r>
-        <w:t xml:space="preserve"> level and more initial errors</w:t>
+      </w:r>
+      <w:r>
+        <w:t>If this design were to be tested and measure</w:t>
+      </w:r>
+      <w:r>
+        <w:t>d I believe that it’s strong me</w:t>
+      </w:r>
+      <w:r>
+        <w:t xml:space="preserve">trics would be efficiency and </w:t>
+      </w:r>
+      <w:r>
+        <w:t xml:space="preserve">satisfaction.  </w:t>
+      </w:r>
+      <w:r>
+        <w:t xml:space="preserve">As a whole, using voice command interfaces, such as Siri, are more efficient than the traditional physical menu system to users that are familiar with the commands.  Once the commands are learned it would be much faster and also easier to just say “GPS, go to ______” instead of going through a menu system and a list of locations.  </w:t>
+      </w:r>
+    </w:p>
+    <w:p>
+      <w:pPr>
+        <w:spacing w:line="480" w:lineRule="auto"/>
+      </w:pPr>
+      <w:r>
+        <w:tab/>
+        <w:t>I believe that this would also</w:t>
       </w:r>
       <w:bookmarkStart w:id="0" w:name="_GoBack"/>
       <w:bookmarkEnd w:id="0"/>
+      <w:r>
+        <w:t xml:space="preserve"> raise a higher level of user satisfaction than the traditional GPS interface.  Because it has both a menu system and a voice command system, the user can chose to use which ever they are more comfortable with.  I think that when using the voice command interface while driving, it would be much more satisfying to the user simply because they can do any of the features by just telling the GPS to do it for them instead of having to navigate a physical menu while driving.</w:t>
+      </w:r>
+    </w:p>
+    <w:p>
+      <w:pPr>
+        <w:spacing w:line="480" w:lineRule="auto"/>
+        <w:ind w:firstLine="720"/>
+      </w:pPr>
+      <w:r>
+        <w:t xml:space="preserve">Although I feel that this is a strong design that will ultimately increase the efficiency and overall user satisfaction of the device, there are some usability metrics that may suffer.  </w:t>
+      </w:r>
+      <w:r>
+        <w:t>The two usability metrics that I see suffering the most from my design are learnability and errors.  Although voice command interfaces, such as Siri, are designed to be intuitive by using common phrases to command, it can still be hard to learn and frustrating at times.  At the technologies current level the user can only say certain phrases to accomplish a particular goal.  Until voice command technology increase</w:t>
+      </w:r>
+      <w:r>
+        <w:t>s</w:t>
+      </w:r>
+      <w:r>
+        <w:t xml:space="preserve"> substantially, their will always on</w:t>
+      </w:r>
+      <w:r>
+        <w:t>ly be specific commands that must</w:t>
+      </w:r>
+      <w:r>
+        <w:t xml:space="preserve"> be used.  Because of this, it requires the user to learn what these commands are.</w:t>
+      </w:r>
+      <w:r>
+        <w:t xml:space="preserve">  This can often also lead to frustration when a user cannot remember the exact command for a certain task.  </w:t>
+      </w:r>
+      <w:r>
+        <w:t xml:space="preserve">This can also lead to a greater number of errors if the user cannot remember the proper vocal commands.  </w:t>
+      </w:r>
+      <w:r>
+        <w:t>Even with this, I have found that through using Siri, the commands are quite intuitive and are often what my first guess would be to ask it, and when it isn’t</w:t>
+      </w:r>
+      <w:r>
+        <w:t>,</w:t>
+      </w:r>
+      <w:r>
+        <w:t xml:space="preserve"> Siri can usually deduce what I am trying to do and ask me</w:t>
+      </w:r>
+      <w:r>
+        <w:t xml:space="preserve"> to confirm it’s guess</w:t>
+      </w:r>
+      <w:r>
+        <w:t>.  Because of this I believe that the system as a whole will have a larger efficiency rating, if at the cost of a higher learnability</w:t>
+      </w:r>
+      <w:r>
+        <w:t xml:space="preserve"> level and more initial errors</w:t>
+      </w:r>
       <w:r>
         <w:t>.</w:t>
       </w:r>

</xml_diff>

<commit_message>
added touch menu section & screenshots
</commit_message>
<xml_diff>
--- a/dream-design/CMSI370(1206).docx
+++ b/dream-design/CMSI370(1206).docx
@@ -63,7 +63,13 @@
         <w:t>line of GPS’s that I have used seems</w:t>
       </w:r>
       <w:r>
-        <w:t xml:space="preserve"> to have been designed to be either operated by a passenger or by the driver before beginning the trip.  This is due to safety measures and California driving laws that prohibit using hands on interfaces while driving.  While these systems work perfectly fine when being operated by a passenger or before the driving begins, I have found myself in multiple scenarios in which I have needed to use my GPS to either change my location or select a new one.  This is often very difficult to do in the middle of trip with the current user interfaces.  My dream design aims at improving on these features.  During my report I will be using several GPS’s to compare to; These include several different versions of the Garmin GPS and several apps for the iPhone including Waze, Google Maps, and Apple Maps.</w:t>
+        <w:t xml:space="preserve"> to have been designed to be either operated by a passenger or by the driver before beginning the trip.  This is due to safety measures and California driving laws that prohibit using hands on interfaces while driving.  While these systems work perfectly fine when being operated by a passenger or before the driving begins, I have found myself in multiple scenarios in which I have needed to use my GPS to either change my location or select a new one.  This is often very difficult to do in the middle of trip with the current user interfaces.  My dream design aims at improving on these features.  During my report I will be usi</w:t>
+      </w:r>
+      <w:r>
+        <w:t>ng several GPS’s to compare including</w:t>
+      </w:r>
+      <w:r>
+        <w:t xml:space="preserve"> several different versions of the Garmin GPS and several apps for the iPhone including Waze, Google Maps, and Apple Maps.</w:t>
       </w:r>
     </w:p>
     <w:p>
@@ -102,8 +108,58 @@
       <w:r>
         <w:t xml:space="preserve">ose purpose is to navigate only.  </w:t>
       </w:r>
-      <w:r>
-        <w:t>Every GPS that I have used has used a touch-screen interface.  All of them have been very similar, displaying a map with the current location and a basic menu interface for selecting a destination.  For my design I will hope to minimalize the menu system as much as possible in favor of a voice command interface.  I would still have a physical touch-screen menu on the device if the user would prefer to use that.  The voice command system would work very similarly to Siri.  If the user wants to set in a location for the GPS they would say, “GPS, go to location”.  This way if the user is driving alone and wants to put in a destination while driving they can simply speak the instructions to the GPS while keeping both eyes on the road.</w:t>
+    </w:p>
+    <w:p>
+      <w:pPr>
+        <w:spacing w:line="480" w:lineRule="auto"/>
+      </w:pPr>
+    </w:p>
+    <w:p>
+      <w:pPr>
+        <w:spacing w:line="480" w:lineRule="auto"/>
+        <w:rPr>
+          <w:i/>
+        </w:rPr>
+      </w:pPr>
+      <w:r>
+        <w:rPr>
+          <w:i/>
+        </w:rPr>
+        <w:t>Voice Control</w:t>
+      </w:r>
+    </w:p>
+    <w:p>
+      <w:pPr>
+        <w:spacing w:line="480" w:lineRule="auto"/>
+        <w:ind w:firstLine="720"/>
+      </w:pPr>
+      <w:r>
+        <w:t>Every GPS that I have used has used a touch-screen interface.  All of them have been very similar, displaying a map with the current location and a basic menu interface for selecting a destination.  For my design I will hope to minimalize the menu system as much as possible in favor of a voice command interface.  I would still have a physical touch-screen menu on the device if the user would prefer to use that.  The voice command system would work very similarly to Siri</w:t>
+      </w:r>
+      <w:r>
+        <w:t xml:space="preserve"> and the XBOX Kinect</w:t>
+      </w:r>
+      <w:r>
+        <w:t>.  If the user wants to set in a location for the GPS they would say, “GPS, go to location”.  This way if the user is driving alone and wants to put in a destination while driving they can simply speak the instructions to the GPS while keeping both eyes on the road.</w:t>
+      </w:r>
+    </w:p>
+    <w:p>
+      <w:pPr>
+        <w:spacing w:line="480" w:lineRule="auto"/>
+      </w:pPr>
+    </w:p>
+    <w:p>
+      <w:pPr>
+        <w:spacing w:line="480" w:lineRule="auto"/>
+        <w:rPr>
+          <w:i/>
+        </w:rPr>
+      </w:pPr>
+      <w:r>
+        <w:rPr>
+          <w:i/>
+        </w:rPr>
+        <w:t>Phone Integration</w:t>
       </w:r>
     </w:p>
     <w:p>
@@ -179,6 +235,740 @@
     <w:p>
       <w:pPr>
         <w:spacing w:line="480" w:lineRule="auto"/>
+        <w:rPr>
+          <w:i/>
+        </w:rPr>
+      </w:pPr>
+    </w:p>
+    <w:p>
+      <w:pPr>
+        <w:spacing w:line="480" w:lineRule="auto"/>
+        <w:rPr>
+          <w:i/>
+        </w:rPr>
+      </w:pPr>
+      <w:r>
+        <w:rPr>
+          <w:i/>
+        </w:rPr>
+        <w:t>Physical Display</w:t>
+      </w:r>
+    </w:p>
+    <w:p>
+      <w:pPr>
+        <w:spacing w:line="480" w:lineRule="auto"/>
+        <w:ind w:firstLine="720"/>
+      </w:pPr>
+      <w:r>
+        <w:t xml:space="preserve">Alongside the voice command interface, there is a standard menu system on the device if the user would rather use that.  I often find it easier to use the physical touch-screen menu when looking for a location if I am doing this before driving.  </w:t>
+      </w:r>
+      <w:r>
+        <w:t>On the Garmin GPS models when the device is turned on it defaults to a menu screen seen in Figure 1.  It has several options</w:t>
+      </w:r>
+      <w:r>
+        <w:t xml:space="preserve"> </w:t>
+      </w:r>
+      <w:r>
+        <w:t>to</w:t>
+      </w:r>
+      <w:r>
+        <w:t xml:space="preserve"> view the map, navigate, or change the settings.</w:t>
+      </w:r>
+      <w:r>
+        <w:t xml:space="preserve">  </w:t>
+      </w:r>
+    </w:p>
+    <w:p>
+      <w:pPr>
+        <w:spacing w:line="480" w:lineRule="auto"/>
+        <w:ind w:firstLine="720"/>
+      </w:pPr>
+      <w:r>
+        <w:rPr>
+          <w:noProof/>
+          <w:lang w:eastAsia="en-US"/>
+        </w:rPr>
+        <mc:AlternateContent>
+          <mc:Choice Requires="wps">
+            <w:drawing>
+              <wp:anchor distT="0" distB="0" distL="114300" distR="114300" simplePos="0" relativeHeight="251660288" behindDoc="0" locked="0" layoutInCell="1" allowOverlap="1" wp14:anchorId="0378022F" wp14:editId="511FFBDB">
+                <wp:simplePos x="0" y="0"/>
+                <wp:positionH relativeFrom="column">
+                  <wp:posOffset>737235</wp:posOffset>
+                </wp:positionH>
+                <wp:positionV relativeFrom="paragraph">
+                  <wp:posOffset>143510</wp:posOffset>
+                </wp:positionV>
+                <wp:extent cx="4000500" cy="3086100"/>
+                <wp:effectExtent l="0" t="0" r="0" b="12700"/>
+                <wp:wrapSquare wrapText="bothSides"/>
+                <wp:docPr id="3" name="Text Box 3"/>
+                <wp:cNvGraphicFramePr/>
+                <a:graphic xmlns:a="http://schemas.openxmlformats.org/drawingml/2006/main">
+                  <a:graphicData uri="http://schemas.microsoft.com/office/word/2010/wordprocessingShape">
+                    <wps:wsp>
+                      <wps:cNvSpPr txBox="1"/>
+                      <wps:spPr>
+                        <a:xfrm>
+                          <a:off x="0" y="0"/>
+                          <a:ext cx="4000500" cy="3086100"/>
+                        </a:xfrm>
+                        <a:prstGeom prst="rect">
+                          <a:avLst/>
+                        </a:prstGeom>
+                        <a:noFill/>
+                        <a:ln>
+                          <a:noFill/>
+                        </a:ln>
+                        <a:effectLst/>
+                        <a:extLst>
+                          <a:ext uri="{C572A759-6A51-4108-AA02-DFA0A04FC94B}">
+                            <ma14:wrappingTextBoxFlag xmlns:ma14="http://schemas.microsoft.com/office/mac/drawingml/2011/main"/>
+                          </a:ext>
+                        </a:extLst>
+                      </wps:spPr>
+                      <wps:style>
+                        <a:lnRef idx="0">
+                          <a:schemeClr val="accent1"/>
+                        </a:lnRef>
+                        <a:fillRef idx="0">
+                          <a:schemeClr val="accent1"/>
+                        </a:fillRef>
+                        <a:effectRef idx="0">
+                          <a:schemeClr val="accent1"/>
+                        </a:effectRef>
+                        <a:fontRef idx="minor">
+                          <a:schemeClr val="dk1"/>
+                        </a:fontRef>
+                      </wps:style>
+                      <wps:txbx>
+                        <w:txbxContent>
+                          <w:p>
+                            <w:pPr>
+                              <w:rPr>
+                                <w:rFonts w:ascii="Times" w:eastAsia="Times New Roman" w:hAnsi="Times" w:cs="Times New Roman"/>
+                                <w:sz w:val="20"/>
+                                <w:szCs w:val="20"/>
+                                <w:lang w:eastAsia="en-US"/>
+                              </w:rPr>
+                            </w:pPr>
+                            <w:r>
+                              <w:rPr>
+                                <w:rFonts w:ascii="Times" w:eastAsia="Times New Roman" w:hAnsi="Times" w:cs="Times New Roman"/>
+                                <w:noProof/>
+                                <w:sz w:val="20"/>
+                                <w:szCs w:val="20"/>
+                                <w:lang w:eastAsia="en-US"/>
+                              </w:rPr>
+                              <w:drawing>
+                                <wp:inline distT="0" distB="0" distL="0" distR="0" wp14:anchorId="607442DB" wp14:editId="6C561728">
+                                  <wp:extent cx="3808246" cy="2289535"/>
+                                  <wp:effectExtent l="0" t="0" r="1905" b="0"/>
+                                  <wp:docPr id="4" name="Picture 3" descr="http://www.tramsoft.ch/gps/screenshots/garmin/nuvi3790t/garmin_nuvi3790t_hauptmenu_en.jpg"/>
+                                  <wp:cNvGraphicFramePr>
+                                    <a:graphicFrameLocks xmlns:a="http://schemas.openxmlformats.org/drawingml/2006/main" noChangeAspect="1"/>
+                                  </wp:cNvGraphicFramePr>
+                                  <a:graphic xmlns:a="http://schemas.openxmlformats.org/drawingml/2006/main">
+                                    <a:graphicData uri="http://schemas.openxmlformats.org/drawingml/2006/picture">
+                                      <pic:pic xmlns:pic="http://schemas.openxmlformats.org/drawingml/2006/picture">
+                                        <pic:nvPicPr>
+                                          <pic:cNvPr id="0" name="Picture 3" descr="http://www.tramsoft.ch/gps/screenshots/garmin/nuvi3790t/garmin_nuvi3790t_hauptmenu_en.jpg"/>
+                                          <pic:cNvPicPr>
+                                            <a:picLocks noChangeAspect="1" noChangeArrowheads="1"/>
+                                          </pic:cNvPicPr>
+                                        </pic:nvPicPr>
+                                        <pic:blipFill>
+                                          <a:blip r:embed="rId7">
+                                            <a:extLst>
+                                              <a:ext uri="{28A0092B-C50C-407E-A947-70E740481C1C}">
+                                                <a14:useLocalDpi xmlns:a14="http://schemas.microsoft.com/office/drawing/2010/main" val="0"/>
+                                              </a:ext>
+                                            </a:extLst>
+                                          </a:blip>
+                                          <a:srcRect/>
+                                          <a:stretch>
+                                            <a:fillRect/>
+                                          </a:stretch>
+                                        </pic:blipFill>
+                                        <pic:spPr bwMode="auto">
+                                          <a:xfrm>
+                                            <a:off x="0" y="0"/>
+                                            <a:ext cx="3808742" cy="2289833"/>
+                                          </a:xfrm>
+                                          <a:prstGeom prst="rect">
+                                            <a:avLst/>
+                                          </a:prstGeom>
+                                          <a:noFill/>
+                                          <a:ln>
+                                            <a:noFill/>
+                                          </a:ln>
+                                        </pic:spPr>
+                                      </pic:pic>
+                                    </a:graphicData>
+                                  </a:graphic>
+                                </wp:inline>
+                              </w:drawing>
+                            </w:r>
+                          </w:p>
+                          <w:p/>
+                          <w:p>
+                            <w:pPr>
+                              <w:jc w:val="center"/>
+                              <w:rPr>
+                                <w:b/>
+                              </w:rPr>
+                            </w:pPr>
+                            <w:r>
+                              <w:rPr>
+                                <w:b/>
+                              </w:rPr>
+                              <w:t>Figure 1</w:t>
+                            </w:r>
+                          </w:p>
+                        </w:txbxContent>
+                      </wps:txbx>
+                      <wps:bodyPr rot="0" spcFirstLastPara="0" vertOverflow="overflow" horzOverflow="overflow" vert="horz" wrap="square" lIns="91440" tIns="45720" rIns="91440" bIns="45720" numCol="1" spcCol="0" rtlCol="0" fromWordArt="0" anchor="t" anchorCtr="0" forceAA="0" compatLnSpc="1">
+                        <a:prstTxWarp prst="textNoShape">
+                          <a:avLst/>
+                        </a:prstTxWarp>
+                        <a:noAutofit/>
+                      </wps:bodyPr>
+                    </wps:wsp>
+                  </a:graphicData>
+                </a:graphic>
+                <wp14:sizeRelH relativeFrom="margin">
+                  <wp14:pctWidth>0</wp14:pctWidth>
+                </wp14:sizeRelH>
+                <wp14:sizeRelV relativeFrom="margin">
+                  <wp14:pctHeight>0</wp14:pctHeight>
+                </wp14:sizeRelV>
+              </wp:anchor>
+            </w:drawing>
+          </mc:Choice>
+          <mc:Fallback>
+            <w:pict>
+              <v:shapetype id="_x0000_t202" coordsize="21600,21600" o:spt="202" path="m0,0l0,21600,21600,21600,21600,0xe">
+                <v:stroke joinstyle="miter"/>
+                <v:path gradientshapeok="t" o:connecttype="rect"/>
+              </v:shapetype>
+              <v:shape id="Text Box 3" o:spid="_x0000_s1026" type="#_x0000_t202" style="position:absolute;left:0;text-align:left;margin-left:58.05pt;margin-top:11.3pt;width:315pt;height:243pt;z-index:251660288;visibility:visible;mso-wrap-style:square;mso-width-percent:0;mso-height-percent:0;mso-wrap-distance-left:9pt;mso-wrap-distance-top:0;mso-wrap-distance-right:9pt;mso-wrap-distance-bottom:0;mso-position-horizontal:absolute;mso-position-horizontal-relative:text;mso-position-vertical:absolute;mso-position-vertical-relative:text;mso-width-percent:0;mso-height-percent:0;mso-width-relative:margin;mso-height-relative:margin;v-text-anchor:top" o:gfxdata="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" filled="f" stroked="f">
+                <v:textbox>
+                  <w:txbxContent>
+                    <w:p>
+                      <w:pPr>
+                        <w:rPr>
+                          <w:rFonts w:ascii="Times" w:eastAsia="Times New Roman" w:hAnsi="Times" w:cs="Times New Roman"/>
+                          <w:sz w:val="20"/>
+                          <w:szCs w:val="20"/>
+                          <w:lang w:eastAsia="en-US"/>
+                        </w:rPr>
+                      </w:pPr>
+                      <w:r>
+                        <w:rPr>
+                          <w:rFonts w:ascii="Times" w:eastAsia="Times New Roman" w:hAnsi="Times" w:cs="Times New Roman"/>
+                          <w:noProof/>
+                          <w:sz w:val="20"/>
+                          <w:szCs w:val="20"/>
+                          <w:lang w:eastAsia="en-US"/>
+                        </w:rPr>
+                        <w:drawing>
+                          <wp:inline distT="0" distB="0" distL="0" distR="0" wp14:anchorId="607442DB" wp14:editId="6C561728">
+                            <wp:extent cx="3808246" cy="2289535"/>
+                            <wp:effectExtent l="0" t="0" r="1905" b="0"/>
+                            <wp:docPr id="4" name="Picture 3" descr="http://www.tramsoft.ch/gps/screenshots/garmin/nuvi3790t/garmin_nuvi3790t_hauptmenu_en.jpg"/>
+                            <wp:cNvGraphicFramePr>
+                              <a:graphicFrameLocks xmlns:a="http://schemas.openxmlformats.org/drawingml/2006/main" noChangeAspect="1"/>
+                            </wp:cNvGraphicFramePr>
+                            <a:graphic xmlns:a="http://schemas.openxmlformats.org/drawingml/2006/main">
+                              <a:graphicData uri="http://schemas.openxmlformats.org/drawingml/2006/picture">
+                                <pic:pic xmlns:pic="http://schemas.openxmlformats.org/drawingml/2006/picture">
+                                  <pic:nvPicPr>
+                                    <pic:cNvPr id="0" name="Picture 3" descr="http://www.tramsoft.ch/gps/screenshots/garmin/nuvi3790t/garmin_nuvi3790t_hauptmenu_en.jpg"/>
+                                    <pic:cNvPicPr>
+                                      <a:picLocks noChangeAspect="1" noChangeArrowheads="1"/>
+                                    </pic:cNvPicPr>
+                                  </pic:nvPicPr>
+                                  <pic:blipFill>
+                                    <a:blip r:embed="rId7">
+                                      <a:extLst>
+                                        <a:ext uri="{28A0092B-C50C-407E-A947-70E740481C1C}">
+                                          <a14:useLocalDpi xmlns:a14="http://schemas.microsoft.com/office/drawing/2010/main" val="0"/>
+                                        </a:ext>
+                                      </a:extLst>
+                                    </a:blip>
+                                    <a:srcRect/>
+                                    <a:stretch>
+                                      <a:fillRect/>
+                                    </a:stretch>
+                                  </pic:blipFill>
+                                  <pic:spPr bwMode="auto">
+                                    <a:xfrm>
+                                      <a:off x="0" y="0"/>
+                                      <a:ext cx="3808742" cy="2289833"/>
+                                    </a:xfrm>
+                                    <a:prstGeom prst="rect">
+                                      <a:avLst/>
+                                    </a:prstGeom>
+                                    <a:noFill/>
+                                    <a:ln>
+                                      <a:noFill/>
+                                    </a:ln>
+                                  </pic:spPr>
+                                </pic:pic>
+                              </a:graphicData>
+                            </a:graphic>
+                          </wp:inline>
+                        </w:drawing>
+                      </w:r>
+                    </w:p>
+                    <w:p/>
+                    <w:p>
+                      <w:pPr>
+                        <w:jc w:val="center"/>
+                        <w:rPr>
+                          <w:b/>
+                        </w:rPr>
+                      </w:pPr>
+                      <w:r>
+                        <w:rPr>
+                          <w:b/>
+                        </w:rPr>
+                        <w:t>Figure 1</w:t>
+                      </w:r>
+                    </w:p>
+                  </w:txbxContent>
+                </v:textbox>
+                <w10:wrap type="square"/>
+              </v:shape>
+            </w:pict>
+          </mc:Fallback>
+        </mc:AlternateContent>
+      </w:r>
+    </w:p>
+    <w:p>
+      <w:pPr>
+        <w:spacing w:line="480" w:lineRule="auto"/>
+        <w:ind w:firstLine="720"/>
+      </w:pPr>
+    </w:p>
+    <w:p>
+      <w:pPr>
+        <w:spacing w:line="480" w:lineRule="auto"/>
+        <w:ind w:firstLine="720"/>
+      </w:pPr>
+    </w:p>
+    <w:p>
+      <w:pPr>
+        <w:spacing w:line="480" w:lineRule="auto"/>
+        <w:ind w:firstLine="720"/>
+      </w:pPr>
+    </w:p>
+    <w:p>
+      <w:pPr>
+        <w:spacing w:line="480" w:lineRule="auto"/>
+        <w:ind w:firstLine="720"/>
+      </w:pPr>
+    </w:p>
+    <w:p>
+      <w:pPr>
+        <w:spacing w:line="480" w:lineRule="auto"/>
+        <w:ind w:firstLine="720"/>
+      </w:pPr>
+    </w:p>
+    <w:p>
+      <w:pPr>
+        <w:spacing w:line="480" w:lineRule="auto"/>
+        <w:ind w:firstLine="720"/>
+      </w:pPr>
+    </w:p>
+    <w:p>
+      <w:pPr>
+        <w:spacing w:line="480" w:lineRule="auto"/>
+        <w:ind w:firstLine="720"/>
+      </w:pPr>
+    </w:p>
+    <w:p>
+      <w:pPr>
+        <w:spacing w:line="480" w:lineRule="auto"/>
+        <w:ind w:firstLine="720"/>
+      </w:pPr>
+    </w:p>
+    <w:p>
+      <w:pPr>
+        <w:spacing w:line="480" w:lineRule="auto"/>
+      </w:pPr>
+      <w:r>
+        <w:t>For my design, once the system is powered on, it will by default display the map so that the user can just turn it on and go without having to press any buttons.  This setting is utilized in Waze and I have found it to be much more efficient, rather than having to click several buttons before getting to the map.</w:t>
+      </w:r>
+    </w:p>
+    <w:p>
+      <w:pPr>
+        <w:spacing w:line="480" w:lineRule="auto"/>
+        <w:ind w:firstLine="720"/>
+      </w:pPr>
+      <w:r>
+        <w:t>Figure 2</w:t>
+      </w:r>
+      <w:r>
+        <w:t xml:space="preserve"> shows the standard display of a Garmin GPS while it is navigating.  With my dream design I am aiming at cutting down the clutter on the screen and minimizing all of the displays that are not the actual map.  Having so many displays and buttons on the screen at once can be very distracting while driving.</w:t>
+      </w:r>
+      <w:r>
+        <w:t xml:space="preserve">  </w:t>
+      </w:r>
+    </w:p>
+    <w:p>
+      <w:pPr>
+        <w:spacing w:line="480" w:lineRule="auto"/>
+        <w:ind w:firstLine="720"/>
+      </w:pPr>
+      <w:r>
+        <w:rPr>
+          <w:noProof/>
+          <w:lang w:eastAsia="en-US"/>
+        </w:rPr>
+        <mc:AlternateContent>
+          <mc:Choice Requires="wps">
+            <w:drawing>
+              <wp:anchor distT="0" distB="0" distL="114300" distR="114300" simplePos="0" relativeHeight="251659264" behindDoc="0" locked="0" layoutInCell="1" allowOverlap="1" wp14:anchorId="1A7B19F4" wp14:editId="37996F9D">
+                <wp:simplePos x="0" y="0"/>
+                <wp:positionH relativeFrom="column">
+                  <wp:posOffset>622935</wp:posOffset>
+                </wp:positionH>
+                <wp:positionV relativeFrom="paragraph">
+                  <wp:posOffset>1270</wp:posOffset>
+                </wp:positionV>
+                <wp:extent cx="4000500" cy="3086100"/>
+                <wp:effectExtent l="0" t="0" r="0" b="12700"/>
+                <wp:wrapSquare wrapText="bothSides"/>
+                <wp:docPr id="1" name="Text Box 1"/>
+                <wp:cNvGraphicFramePr/>
+                <a:graphic xmlns:a="http://schemas.openxmlformats.org/drawingml/2006/main">
+                  <a:graphicData uri="http://schemas.microsoft.com/office/word/2010/wordprocessingShape">
+                    <wps:wsp>
+                      <wps:cNvSpPr txBox="1"/>
+                      <wps:spPr>
+                        <a:xfrm>
+                          <a:off x="0" y="0"/>
+                          <a:ext cx="4000500" cy="3086100"/>
+                        </a:xfrm>
+                        <a:prstGeom prst="rect">
+                          <a:avLst/>
+                        </a:prstGeom>
+                        <a:noFill/>
+                        <a:ln>
+                          <a:noFill/>
+                        </a:ln>
+                        <a:effectLst/>
+                        <a:extLst>
+                          <a:ext uri="{C572A759-6A51-4108-AA02-DFA0A04FC94B}">
+                            <ma14:wrappingTextBoxFlag xmlns:ma14="http://schemas.microsoft.com/office/mac/drawingml/2011/main"/>
+                          </a:ext>
+                        </a:extLst>
+                      </wps:spPr>
+                      <wps:style>
+                        <a:lnRef idx="0">
+                          <a:schemeClr val="accent1"/>
+                        </a:lnRef>
+                        <a:fillRef idx="0">
+                          <a:schemeClr val="accent1"/>
+                        </a:fillRef>
+                        <a:effectRef idx="0">
+                          <a:schemeClr val="accent1"/>
+                        </a:effectRef>
+                        <a:fontRef idx="minor">
+                          <a:schemeClr val="dk1"/>
+                        </a:fontRef>
+                      </wps:style>
+                      <wps:txbx>
+                        <w:txbxContent>
+                          <w:p>
+                            <w:pPr>
+                              <w:rPr>
+                                <w:rFonts w:ascii="Times" w:eastAsia="Times New Roman" w:hAnsi="Times" w:cs="Times New Roman"/>
+                                <w:sz w:val="20"/>
+                                <w:szCs w:val="20"/>
+                                <w:lang w:eastAsia="en-US"/>
+                              </w:rPr>
+                            </w:pPr>
+                            <w:r>
+                              <w:rPr>
+                                <w:rFonts w:ascii="Times" w:eastAsia="Times New Roman" w:hAnsi="Times" w:cs="Times New Roman"/>
+                                <w:noProof/>
+                                <w:sz w:val="20"/>
+                                <w:szCs w:val="20"/>
+                                <w:lang w:eastAsia="en-US"/>
+                              </w:rPr>
+                              <w:drawing>
+                                <wp:inline distT="0" distB="0" distL="0" distR="0" wp14:anchorId="32DACCE7" wp14:editId="4187DE76">
+                                  <wp:extent cx="3913505" cy="2612602"/>
+                                  <wp:effectExtent l="0" t="0" r="0" b="3810"/>
+                                  <wp:docPr id="2" name="Picture 1" descr="http://www.blogcdn.com/www.gadling.com/media/2010/06/screenshot-1273704802380-gadling-bumper.png"/>
+                                  <wp:cNvGraphicFramePr>
+                                    <a:graphicFrameLocks xmlns:a="http://schemas.openxmlformats.org/drawingml/2006/main" noChangeAspect="1"/>
+                                  </wp:cNvGraphicFramePr>
+                                  <a:graphic xmlns:a="http://schemas.openxmlformats.org/drawingml/2006/main">
+                                    <a:graphicData uri="http://schemas.openxmlformats.org/drawingml/2006/picture">
+                                      <pic:pic xmlns:pic="http://schemas.openxmlformats.org/drawingml/2006/picture">
+                                        <pic:nvPicPr>
+                                          <pic:cNvPr id="0" name="Picture 1" descr="http://www.blogcdn.com/www.gadling.com/media/2010/06/screenshot-1273704802380-gadling-bumper.png"/>
+                                          <pic:cNvPicPr>
+                                            <a:picLocks noChangeAspect="1" noChangeArrowheads="1"/>
+                                          </pic:cNvPicPr>
+                                        </pic:nvPicPr>
+                                        <pic:blipFill>
+                                          <a:blip r:embed="rId8">
+                                            <a:extLst>
+                                              <a:ext uri="{28A0092B-C50C-407E-A947-70E740481C1C}">
+                                                <a14:useLocalDpi xmlns:a14="http://schemas.microsoft.com/office/drawing/2010/main" val="0"/>
+                                              </a:ext>
+                                            </a:extLst>
+                                          </a:blip>
+                                          <a:srcRect/>
+                                          <a:stretch>
+                                            <a:fillRect/>
+                                          </a:stretch>
+                                        </pic:blipFill>
+                                        <pic:spPr bwMode="auto">
+                                          <a:xfrm>
+                                            <a:off x="0" y="0"/>
+                                            <a:ext cx="3913505" cy="2612602"/>
+                                          </a:xfrm>
+                                          <a:prstGeom prst="rect">
+                                            <a:avLst/>
+                                          </a:prstGeom>
+                                          <a:noFill/>
+                                          <a:ln>
+                                            <a:noFill/>
+                                          </a:ln>
+                                        </pic:spPr>
+                                      </pic:pic>
+                                    </a:graphicData>
+                                  </a:graphic>
+                                </wp:inline>
+                              </w:drawing>
+                            </w:r>
+                          </w:p>
+                          <w:p>
+                            <w:pPr>
+                              <w:jc w:val="center"/>
+                            </w:pPr>
+                          </w:p>
+                          <w:p>
+                            <w:pPr>
+                              <w:jc w:val="center"/>
+                              <w:rPr>
+                                <w:b/>
+                              </w:rPr>
+                            </w:pPr>
+                            <w:r>
+                              <w:rPr>
+                                <w:b/>
+                              </w:rPr>
+                              <w:t>Figure 2</w:t>
+                            </w:r>
+                          </w:p>
+                        </w:txbxContent>
+                      </wps:txbx>
+                      <wps:bodyPr rot="0" spcFirstLastPara="0" vertOverflow="overflow" horzOverflow="overflow" vert="horz" wrap="square" lIns="91440" tIns="45720" rIns="91440" bIns="45720" numCol="1" spcCol="0" rtlCol="0" fromWordArt="0" anchor="t" anchorCtr="0" forceAA="0" compatLnSpc="1">
+                        <a:prstTxWarp prst="textNoShape">
+                          <a:avLst/>
+                        </a:prstTxWarp>
+                        <a:noAutofit/>
+                      </wps:bodyPr>
+                    </wps:wsp>
+                  </a:graphicData>
+                </a:graphic>
+                <wp14:sizeRelV relativeFrom="margin">
+                  <wp14:pctHeight>0</wp14:pctHeight>
+                </wp14:sizeRelV>
+              </wp:anchor>
+            </w:drawing>
+          </mc:Choice>
+          <mc:Fallback>
+            <w:pict>
+              <v:shape id="Text Box 1" o:spid="_x0000_s1027" type="#_x0000_t202" style="position:absolute;left:0;text-align:left;margin-left:49.05pt;margin-top:.1pt;width:315pt;height:243pt;z-index:251659264;visibility:visible;mso-wrap-style:square;mso-height-percent:0;mso-wrap-distance-left:9pt;mso-wrap-distance-top:0;mso-wrap-distance-right:9pt;mso-wrap-distance-bottom:0;mso-position-horizontal:absolute;mso-position-horizontal-relative:text;mso-position-vertical:absolute;mso-position-vertical-relative:text;mso-height-percent:0;mso-height-relative:margin;v-text-anchor:top" o:gfxdata="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" filled="f" stroked="f">
+                <v:textbox>
+                  <w:txbxContent>
+                    <w:p>
+                      <w:pPr>
+                        <w:rPr>
+                          <w:rFonts w:ascii="Times" w:eastAsia="Times New Roman" w:hAnsi="Times" w:cs="Times New Roman"/>
+                          <w:sz w:val="20"/>
+                          <w:szCs w:val="20"/>
+                          <w:lang w:eastAsia="en-US"/>
+                        </w:rPr>
+                      </w:pPr>
+                      <w:r>
+                        <w:rPr>
+                          <w:rFonts w:ascii="Times" w:eastAsia="Times New Roman" w:hAnsi="Times" w:cs="Times New Roman"/>
+                          <w:noProof/>
+                          <w:sz w:val="20"/>
+                          <w:szCs w:val="20"/>
+                          <w:lang w:eastAsia="en-US"/>
+                        </w:rPr>
+                        <w:drawing>
+                          <wp:inline distT="0" distB="0" distL="0" distR="0" wp14:anchorId="32DACCE7" wp14:editId="4187DE76">
+                            <wp:extent cx="3913505" cy="2612602"/>
+                            <wp:effectExtent l="0" t="0" r="0" b="3810"/>
+                            <wp:docPr id="2" name="Picture 1" descr="http://www.blogcdn.com/www.gadling.com/media/2010/06/screenshot-1273704802380-gadling-bumper.png"/>
+                            <wp:cNvGraphicFramePr>
+                              <a:graphicFrameLocks xmlns:a="http://schemas.openxmlformats.org/drawingml/2006/main" noChangeAspect="1"/>
+                            </wp:cNvGraphicFramePr>
+                            <a:graphic xmlns:a="http://schemas.openxmlformats.org/drawingml/2006/main">
+                              <a:graphicData uri="http://schemas.openxmlformats.org/drawingml/2006/picture">
+                                <pic:pic xmlns:pic="http://schemas.openxmlformats.org/drawingml/2006/picture">
+                                  <pic:nvPicPr>
+                                    <pic:cNvPr id="0" name="Picture 1" descr="http://www.blogcdn.com/www.gadling.com/media/2010/06/screenshot-1273704802380-gadling-bumper.png"/>
+                                    <pic:cNvPicPr>
+                                      <a:picLocks noChangeAspect="1" noChangeArrowheads="1"/>
+                                    </pic:cNvPicPr>
+                                  </pic:nvPicPr>
+                                  <pic:blipFill>
+                                    <a:blip r:embed="rId8">
+                                      <a:extLst>
+                                        <a:ext uri="{28A0092B-C50C-407E-A947-70E740481C1C}">
+                                          <a14:useLocalDpi xmlns:a14="http://schemas.microsoft.com/office/drawing/2010/main" val="0"/>
+                                        </a:ext>
+                                      </a:extLst>
+                                    </a:blip>
+                                    <a:srcRect/>
+                                    <a:stretch>
+                                      <a:fillRect/>
+                                    </a:stretch>
+                                  </pic:blipFill>
+                                  <pic:spPr bwMode="auto">
+                                    <a:xfrm>
+                                      <a:off x="0" y="0"/>
+                                      <a:ext cx="3913505" cy="2612602"/>
+                                    </a:xfrm>
+                                    <a:prstGeom prst="rect">
+                                      <a:avLst/>
+                                    </a:prstGeom>
+                                    <a:noFill/>
+                                    <a:ln>
+                                      <a:noFill/>
+                                    </a:ln>
+                                  </pic:spPr>
+                                </pic:pic>
+                              </a:graphicData>
+                            </a:graphic>
+                          </wp:inline>
+                        </w:drawing>
+                      </w:r>
+                    </w:p>
+                    <w:p>
+                      <w:pPr>
+                        <w:jc w:val="center"/>
+                      </w:pPr>
+                    </w:p>
+                    <w:p>
+                      <w:pPr>
+                        <w:jc w:val="center"/>
+                        <w:rPr>
+                          <w:b/>
+                        </w:rPr>
+                      </w:pPr>
+                      <w:r>
+                        <w:rPr>
+                          <w:b/>
+                        </w:rPr>
+                        <w:t>Figure 2</w:t>
+                      </w:r>
+                    </w:p>
+                  </w:txbxContent>
+                </v:textbox>
+                <w10:wrap type="square"/>
+              </v:shape>
+            </w:pict>
+          </mc:Fallback>
+        </mc:AlternateContent>
+      </w:r>
+    </w:p>
+    <w:p>
+      <w:pPr>
+        <w:spacing w:line="480" w:lineRule="auto"/>
+        <w:ind w:firstLine="720"/>
+      </w:pPr>
+    </w:p>
+    <w:p>
+      <w:pPr>
+        <w:spacing w:line="480" w:lineRule="auto"/>
+        <w:ind w:firstLine="720"/>
+      </w:pPr>
+    </w:p>
+    <w:p>
+      <w:pPr>
+        <w:spacing w:line="480" w:lineRule="auto"/>
+        <w:ind w:firstLine="720"/>
+      </w:pPr>
+    </w:p>
+    <w:p>
+      <w:pPr>
+        <w:spacing w:line="480" w:lineRule="auto"/>
+        <w:ind w:firstLine="720"/>
+      </w:pPr>
+    </w:p>
+    <w:p>
+      <w:pPr>
+        <w:spacing w:line="480" w:lineRule="auto"/>
+        <w:ind w:firstLine="720"/>
+      </w:pPr>
+    </w:p>
+    <w:p>
+      <w:pPr>
+        <w:spacing w:line="480" w:lineRule="auto"/>
+        <w:ind w:firstLine="720"/>
+      </w:pPr>
+    </w:p>
+    <w:p>
+      <w:pPr>
+        <w:spacing w:line="480" w:lineRule="auto"/>
+        <w:ind w:firstLine="720"/>
+      </w:pPr>
+    </w:p>
+    <w:p>
+      <w:pPr>
+        <w:spacing w:line="480" w:lineRule="auto"/>
+        <w:ind w:firstLine="720"/>
+      </w:pPr>
+    </w:p>
+    <w:p>
+      <w:pPr>
+        <w:spacing w:line="480" w:lineRule="auto"/>
+        <w:rPr>
+          <w:i/>
+        </w:rPr>
+      </w:pPr>
+      <w:bookmarkStart w:id="0" w:name="_GoBack"/>
+      <w:bookmarkEnd w:id="0"/>
+    </w:p>
+    <w:p>
+      <w:pPr>
+        <w:spacing w:line="480" w:lineRule="auto"/>
+      </w:pPr>
+      <w:r>
+        <w:tab/>
+        <w:t xml:space="preserve">For my design the screen will display only the map and a home </w:t>
+      </w:r>
+      <w:r>
+        <w:t>button, which</w:t>
+      </w:r>
+      <w:r>
+        <w:t xml:space="preserve"> will be on one of the corners of the screen.  The user will be able to </w:t>
+      </w:r>
+      <w:r>
+        <w:t>choose</w:t>
+      </w:r>
+      <w:r>
+        <w:t xml:space="preserve"> the position of this button depending on where the GPS is installed in their car (Example, my GPS is in front of the left corner of my windshield so I would set my home button to be at the bottom right corner so that it is closer to my hand).  </w:t>
+      </w:r>
+    </w:p>
+    <w:p>
+      <w:pPr>
+        <w:spacing w:line="480" w:lineRule="auto"/>
+        <w:rPr>
+          <w:i/>
+        </w:rPr>
       </w:pPr>
     </w:p>
     <w:p>
@@ -226,8 +1016,6 @@
         <w:tab/>
         <w:t>I believe that this would also</w:t>
       </w:r>
-      <w:bookmarkStart w:id="0" w:name="_GoBack"/>
-      <w:bookmarkEnd w:id="0"/>
       <w:r>
         <w:t xml:space="preserve"> raise a higher level of user satisfaction than the traditional GPS interface.  Because it has both a menu system and a voice command system, the user can chose to use which ever they are more comfortable with.  I think that when using the voice command interface while driving, it would be much more satisfying to the user simply because they can do any of the features by just telling the GPS to do it for them instead of having to navigate a physical menu while driving.</w:t>
       </w:r>
@@ -284,8 +1072,8 @@
       </w:r>
     </w:p>
     <w:sectPr>
-      <w:headerReference w:type="even" r:id="rId7"/>
-      <w:headerReference w:type="default" r:id="rId8"/>
+      <w:headerReference w:type="even" r:id="rId9"/>
+      <w:headerReference w:type="default" r:id="rId10"/>
       <w:pgSz w:w="12240" w:h="15840"/>
       <w:pgMar w:top="1440" w:right="1800" w:bottom="1440" w:left="1800" w:header="720" w:footer="720" w:gutter="0"/>
       <w:cols w:space="720"/>
@@ -669,6 +1457,33 @@
     <w:unhideWhenUsed/>
     <w:rsid w:val="00277B3F"/>
   </w:style>
+  <w:style w:type="paragraph" w:styleId="BalloonText">
+    <w:name w:val="Balloon Text"/>
+    <w:basedOn w:val="Normal"/>
+    <w:link w:val="BalloonTextChar"/>
+    <w:uiPriority w:val="99"/>
+    <w:semiHidden/>
+    <w:unhideWhenUsed/>
+    <w:rsid w:val="00263223"/>
+    <w:rPr>
+      <w:rFonts w:ascii="Lucida Grande" w:hAnsi="Lucida Grande" w:cs="Lucida Grande"/>
+      <w:sz w:val="18"/>
+      <w:szCs w:val="18"/>
+    </w:rPr>
+  </w:style>
+  <w:style w:type="character" w:customStyle="1" w:styleId="BalloonTextChar">
+    <w:name w:val="Balloon Text Char"/>
+    <w:basedOn w:val="DefaultParagraphFont"/>
+    <w:link w:val="BalloonText"/>
+    <w:uiPriority w:val="99"/>
+    <w:semiHidden/>
+    <w:rsid w:val="00263223"/>
+    <w:rPr>
+      <w:rFonts w:ascii="Lucida Grande" w:hAnsi="Lucida Grande" w:cs="Lucida Grande"/>
+      <w:sz w:val="18"/>
+      <w:szCs w:val="18"/>
+    </w:rPr>
+  </w:style>
 </w:styles>
 </file>
 
@@ -915,6 +1730,33 @@
     <w:semiHidden/>
     <w:unhideWhenUsed/>
     <w:rsid w:val="00277B3F"/>
+  </w:style>
+  <w:style w:type="paragraph" w:styleId="BalloonText">
+    <w:name w:val="Balloon Text"/>
+    <w:basedOn w:val="Normal"/>
+    <w:link w:val="BalloonTextChar"/>
+    <w:uiPriority w:val="99"/>
+    <w:semiHidden/>
+    <w:unhideWhenUsed/>
+    <w:rsid w:val="00263223"/>
+    <w:rPr>
+      <w:rFonts w:ascii="Lucida Grande" w:hAnsi="Lucida Grande" w:cs="Lucida Grande"/>
+      <w:sz w:val="18"/>
+      <w:szCs w:val="18"/>
+    </w:rPr>
+  </w:style>
+  <w:style w:type="character" w:customStyle="1" w:styleId="BalloonTextChar">
+    <w:name w:val="Balloon Text Char"/>
+    <w:basedOn w:val="DefaultParagraphFont"/>
+    <w:link w:val="BalloonText"/>
+    <w:uiPriority w:val="99"/>
+    <w:semiHidden/>
+    <w:rsid w:val="00263223"/>
+    <w:rPr>
+      <w:rFonts w:ascii="Lucida Grande" w:hAnsi="Lucida Grande" w:cs="Lucida Grande"/>
+      <w:sz w:val="18"/>
+      <w:szCs w:val="18"/>
+    </w:rPr>
   </w:style>
 </w:styles>
 </file>

</xml_diff>

<commit_message>
added more to menu section and added figure 3
</commit_message>
<xml_diff>
--- a/dream-design/CMSI370(1206).docx
+++ b/dream-design/CMSI370(1206).docx
@@ -939,6 +939,395 @@
           <w:i/>
         </w:rPr>
       </w:pPr>
+    </w:p>
+    <w:p>
+      <w:pPr>
+        <w:spacing w:line="480" w:lineRule="auto"/>
+      </w:pPr>
+      <w:r>
+        <w:tab/>
+        <w:t xml:space="preserve">For my design the screen will display only the map and a home </w:t>
+      </w:r>
+      <w:r>
+        <w:t>button, which</w:t>
+      </w:r>
+      <w:r>
+        <w:t xml:space="preserve"> will be on one of the corners of the screen.  The user will be able to </w:t>
+      </w:r>
+      <w:r>
+        <w:t>choose</w:t>
+      </w:r>
+      <w:r>
+        <w:t xml:space="preserve"> the position of this button depending on where the GPS is installed in their car (Example, my GPS is in front of the left corner of my windshield so I would set my home button to be at the bottom right corner so that it is closer to my hand).  </w:t>
+      </w:r>
+      <w:r>
+        <w:t xml:space="preserve">This will make it easier for the user to quickly and effectively hit the home button.  This utilizes Fitt’s Law.  By reducing the distance from the user’s hand to the button it makes the interface more efficient.  </w:t>
+      </w:r>
+    </w:p>
+    <w:p>
+      <w:pPr>
+        <w:spacing w:line="480" w:lineRule="auto"/>
+      </w:pPr>
+      <w:r>
+        <w:tab/>
+        <w:t>In every GPS that I have used, when accessing the home screen/menu from the map screen, it redirects you to a menu and the map completely disappears.  This is a problem if the user needs to see the map while changing a setting or finding a new location.  For my system when the user presses the home button a menu will slide from whichever side of the screen the button is set to.  When this happens it will fill half of the screen while the map resizes to fit the other half.</w:t>
+      </w:r>
+      <w:r>
+        <w:t xml:space="preserve">  See Figure 3.</w:t>
+      </w:r>
+    </w:p>
+    <w:p>
+      <w:pPr>
+        <w:spacing w:line="480" w:lineRule="auto"/>
+      </w:pPr>
+      <w:r>
+        <w:rPr>
+          <w:noProof/>
+          <w:lang w:eastAsia="en-US"/>
+        </w:rPr>
+        <mc:AlternateContent>
+          <mc:Choice Requires="wps">
+            <w:drawing>
+              <wp:anchor distT="0" distB="0" distL="114300" distR="114300" simplePos="0" relativeHeight="251661312" behindDoc="0" locked="0" layoutInCell="1" allowOverlap="1" wp14:anchorId="3DB424E2" wp14:editId="1B0312E8">
+                <wp:simplePos x="0" y="0"/>
+                <wp:positionH relativeFrom="column">
+                  <wp:posOffset>737235</wp:posOffset>
+                </wp:positionH>
+                <wp:positionV relativeFrom="paragraph">
+                  <wp:posOffset>100965</wp:posOffset>
+                </wp:positionV>
+                <wp:extent cx="3771900" cy="3771900"/>
+                <wp:effectExtent l="0" t="0" r="0" b="12700"/>
+                <wp:wrapSquare wrapText="bothSides"/>
+                <wp:docPr id="5" name="Text Box 5"/>
+                <wp:cNvGraphicFramePr/>
+                <a:graphic xmlns:a="http://schemas.openxmlformats.org/drawingml/2006/main">
+                  <a:graphicData uri="http://schemas.microsoft.com/office/word/2010/wordprocessingShape">
+                    <wps:wsp>
+                      <wps:cNvSpPr txBox="1"/>
+                      <wps:spPr>
+                        <a:xfrm>
+                          <a:off x="0" y="0"/>
+                          <a:ext cx="3771900" cy="3771900"/>
+                        </a:xfrm>
+                        <a:prstGeom prst="rect">
+                          <a:avLst/>
+                        </a:prstGeom>
+                        <a:noFill/>
+                        <a:ln>
+                          <a:noFill/>
+                        </a:ln>
+                        <a:effectLst/>
+                        <a:extLst>
+                          <a:ext uri="{C572A759-6A51-4108-AA02-DFA0A04FC94B}">
+                            <ma14:wrappingTextBoxFlag xmlns:ma14="http://schemas.microsoft.com/office/mac/drawingml/2011/main"/>
+                          </a:ext>
+                        </a:extLst>
+                      </wps:spPr>
+                      <wps:style>
+                        <a:lnRef idx="0">
+                          <a:schemeClr val="accent1"/>
+                        </a:lnRef>
+                        <a:fillRef idx="0">
+                          <a:schemeClr val="accent1"/>
+                        </a:fillRef>
+                        <a:effectRef idx="0">
+                          <a:schemeClr val="accent1"/>
+                        </a:effectRef>
+                        <a:fontRef idx="minor">
+                          <a:schemeClr val="dk1"/>
+                        </a:fontRef>
+                      </wps:style>
+                      <wps:txbx>
+                        <w:txbxContent>
+                          <w:p>
+                            <w:r>
+                              <w:rPr>
+                                <w:noProof/>
+                                <w:lang w:eastAsia="en-US"/>
+                              </w:rPr>
+                              <w:drawing>
+                                <wp:inline distT="0" distB="0" distL="0" distR="0" wp14:anchorId="2CA32E26" wp14:editId="2FDCE88B">
+                                  <wp:extent cx="1780517" cy="3158856"/>
+                                  <wp:effectExtent l="0" t="0" r="0" b="0"/>
+                                  <wp:docPr id="6" name="Picture 6" descr="Macintosh HD:private:var:folders:76:07prwqhn1rxbppgvpb0g_dnh0000gp:T:com.apple.iChat:Messages:Transfers:IMG_0428.PNG"/>
+                                  <wp:cNvGraphicFramePr>
+                                    <a:graphicFrameLocks xmlns:a="http://schemas.openxmlformats.org/drawingml/2006/main" noChangeAspect="1"/>
+                                  </wp:cNvGraphicFramePr>
+                                  <a:graphic xmlns:a="http://schemas.openxmlformats.org/drawingml/2006/main">
+                                    <a:graphicData uri="http://schemas.openxmlformats.org/drawingml/2006/picture">
+                                      <pic:pic xmlns:pic="http://schemas.openxmlformats.org/drawingml/2006/picture">
+                                        <pic:nvPicPr>
+                                          <pic:cNvPr id="0" name="Picture 5" descr="Macintosh HD:private:var:folders:76:07prwqhn1rxbppgvpb0g_dnh0000gp:T:com.apple.iChat:Messages:Transfers:IMG_0428.PNG"/>
+                                          <pic:cNvPicPr>
+                                            <a:picLocks noChangeAspect="1" noChangeArrowheads="1"/>
+                                          </pic:cNvPicPr>
+                                        </pic:nvPicPr>
+                                        <pic:blipFill>
+                                          <a:blip r:embed="rId9">
+                                            <a:extLst>
+                                              <a:ext uri="{28A0092B-C50C-407E-A947-70E740481C1C}">
+                                                <a14:useLocalDpi xmlns:a14="http://schemas.microsoft.com/office/drawing/2010/main" val="0"/>
+                                              </a:ext>
+                                            </a:extLst>
+                                          </a:blip>
+                                          <a:srcRect/>
+                                          <a:stretch>
+                                            <a:fillRect/>
+                                          </a:stretch>
+                                        </pic:blipFill>
+                                        <pic:spPr bwMode="auto">
+                                          <a:xfrm>
+                                            <a:off x="0" y="0"/>
+                                            <a:ext cx="1780667" cy="3159123"/>
+                                          </a:xfrm>
+                                          <a:prstGeom prst="rect">
+                                            <a:avLst/>
+                                          </a:prstGeom>
+                                          <a:noFill/>
+                                          <a:ln>
+                                            <a:noFill/>
+                                          </a:ln>
+                                        </pic:spPr>
+                                      </pic:pic>
+                                    </a:graphicData>
+                                  </a:graphic>
+                                </wp:inline>
+                              </w:drawing>
+                            </w:r>
+                            <w:r>
+                              <w:rPr>
+                                <w:noProof/>
+                                <w:lang w:eastAsia="en-US"/>
+                              </w:rPr>
+                              <w:drawing>
+                                <wp:inline distT="0" distB="0" distL="0" distR="0" wp14:anchorId="0AB90838" wp14:editId="57A64595">
+                                  <wp:extent cx="1778000" cy="3159760"/>
+                                  <wp:effectExtent l="0" t="0" r="0" b="0"/>
+                                  <wp:docPr id="7" name="Picture 7" descr="Macintosh HD:private:var:folders:76:07prwqhn1rxbppgvpb0g_dnh0000gp:T:com.apple.iChat:Messages:Transfers:IMG_0429.PNG"/>
+                                  <wp:cNvGraphicFramePr>
+                                    <a:graphicFrameLocks xmlns:a="http://schemas.openxmlformats.org/drawingml/2006/main" noChangeAspect="1"/>
+                                  </wp:cNvGraphicFramePr>
+                                  <a:graphic xmlns:a="http://schemas.openxmlformats.org/drawingml/2006/main">
+                                    <a:graphicData uri="http://schemas.openxmlformats.org/drawingml/2006/picture">
+                                      <pic:pic xmlns:pic="http://schemas.openxmlformats.org/drawingml/2006/picture">
+                                        <pic:nvPicPr>
+                                          <pic:cNvPr id="0" name="Picture 6" descr="Macintosh HD:private:var:folders:76:07prwqhn1rxbppgvpb0g_dnh0000gp:T:com.apple.iChat:Messages:Transfers:IMG_0429.PNG"/>
+                                          <pic:cNvPicPr>
+                                            <a:picLocks noChangeAspect="1" noChangeArrowheads="1"/>
+                                          </pic:cNvPicPr>
+                                        </pic:nvPicPr>
+                                        <pic:blipFill>
+                                          <a:blip r:embed="rId10">
+                                            <a:extLst>
+                                              <a:ext uri="{28A0092B-C50C-407E-A947-70E740481C1C}">
+                                                <a14:useLocalDpi xmlns:a14="http://schemas.microsoft.com/office/drawing/2010/main" val="0"/>
+                                              </a:ext>
+                                            </a:extLst>
+                                          </a:blip>
+                                          <a:srcRect/>
+                                          <a:stretch>
+                                            <a:fillRect/>
+                                          </a:stretch>
+                                        </pic:blipFill>
+                                        <pic:spPr bwMode="auto">
+                                          <a:xfrm>
+                                            <a:off x="0" y="0"/>
+                                            <a:ext cx="1778000" cy="3159760"/>
+                                          </a:xfrm>
+                                          <a:prstGeom prst="rect">
+                                            <a:avLst/>
+                                          </a:prstGeom>
+                                          <a:noFill/>
+                                          <a:ln>
+                                            <a:noFill/>
+                                          </a:ln>
+                                        </pic:spPr>
+                                      </pic:pic>
+                                    </a:graphicData>
+                                  </a:graphic>
+                                </wp:inline>
+                              </w:drawing>
+                            </w:r>
+                          </w:p>
+                          <w:p/>
+                          <w:p>
+                            <w:pPr>
+                              <w:jc w:val="center"/>
+                              <w:rPr>
+                                <w:b/>
+                              </w:rPr>
+                            </w:pPr>
+                            <w:r>
+                              <w:rPr>
+                                <w:b/>
+                              </w:rPr>
+                              <w:t>Figure 3</w:t>
+                            </w:r>
+                          </w:p>
+                        </w:txbxContent>
+                      </wps:txbx>
+                      <wps:bodyPr rot="0" spcFirstLastPara="0" vertOverflow="overflow" horzOverflow="overflow" vert="horz" wrap="square" lIns="91440" tIns="45720" rIns="91440" bIns="45720" numCol="1" spcCol="0" rtlCol="0" fromWordArt="0" anchor="t" anchorCtr="0" forceAA="0" compatLnSpc="1">
+                        <a:prstTxWarp prst="textNoShape">
+                          <a:avLst/>
+                        </a:prstTxWarp>
+                        <a:noAutofit/>
+                      </wps:bodyPr>
+                    </wps:wsp>
+                  </a:graphicData>
+                </a:graphic>
+                <wp14:sizeRelH relativeFrom="margin">
+                  <wp14:pctWidth>0</wp14:pctWidth>
+                </wp14:sizeRelH>
+                <wp14:sizeRelV relativeFrom="margin">
+                  <wp14:pctHeight>0</wp14:pctHeight>
+                </wp14:sizeRelV>
+              </wp:anchor>
+            </w:drawing>
+          </mc:Choice>
+          <mc:Fallback>
+            <w:pict>
+              <v:shape id="Text Box 5" o:spid="_x0000_s1028" type="#_x0000_t202" style="position:absolute;margin-left:58.05pt;margin-top:7.95pt;width:297pt;height:297pt;z-index:251661312;visibility:visible;mso-wrap-style:square;mso-width-percent:0;mso-height-percent:0;mso-wrap-distance-left:9pt;mso-wrap-distance-top:0;mso-wrap-distance-right:9pt;mso-wrap-distance-bottom:0;mso-position-horizontal:absolute;mso-position-horizontal-relative:text;mso-position-vertical:absolute;mso-position-vertical-relative:text;mso-width-percent:0;mso-height-percent:0;mso-width-relative:margin;mso-height-relative:margin;v-text-anchor:top" o:gfxdata="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" filled="f" stroked="f">
+                <v:textbox>
+                  <w:txbxContent>
+                    <w:p>
+                      <w:r>
+                        <w:rPr>
+                          <w:noProof/>
+                          <w:lang w:eastAsia="en-US"/>
+                        </w:rPr>
+                        <w:drawing>
+                          <wp:inline distT="0" distB="0" distL="0" distR="0" wp14:anchorId="2CA32E26" wp14:editId="2FDCE88B">
+                            <wp:extent cx="1780517" cy="3158856"/>
+                            <wp:effectExtent l="0" t="0" r="0" b="0"/>
+                            <wp:docPr id="6" name="Picture 6" descr="Macintosh HD:private:var:folders:76:07prwqhn1rxbppgvpb0g_dnh0000gp:T:com.apple.iChat:Messages:Transfers:IMG_0428.PNG"/>
+                            <wp:cNvGraphicFramePr>
+                              <a:graphicFrameLocks xmlns:a="http://schemas.openxmlformats.org/drawingml/2006/main" noChangeAspect="1"/>
+                            </wp:cNvGraphicFramePr>
+                            <a:graphic xmlns:a="http://schemas.openxmlformats.org/drawingml/2006/main">
+                              <a:graphicData uri="http://schemas.openxmlformats.org/drawingml/2006/picture">
+                                <pic:pic xmlns:pic="http://schemas.openxmlformats.org/drawingml/2006/picture">
+                                  <pic:nvPicPr>
+                                    <pic:cNvPr id="0" name="Picture 5" descr="Macintosh HD:private:var:folders:76:07prwqhn1rxbppgvpb0g_dnh0000gp:T:com.apple.iChat:Messages:Transfers:IMG_0428.PNG"/>
+                                    <pic:cNvPicPr>
+                                      <a:picLocks noChangeAspect="1" noChangeArrowheads="1"/>
+                                    </pic:cNvPicPr>
+                                  </pic:nvPicPr>
+                                  <pic:blipFill>
+                                    <a:blip r:embed="rId9">
+                                      <a:extLst>
+                                        <a:ext uri="{28A0092B-C50C-407E-A947-70E740481C1C}">
+                                          <a14:useLocalDpi xmlns:a14="http://schemas.microsoft.com/office/drawing/2010/main" val="0"/>
+                                        </a:ext>
+                                      </a:extLst>
+                                    </a:blip>
+                                    <a:srcRect/>
+                                    <a:stretch>
+                                      <a:fillRect/>
+                                    </a:stretch>
+                                  </pic:blipFill>
+                                  <pic:spPr bwMode="auto">
+                                    <a:xfrm>
+                                      <a:off x="0" y="0"/>
+                                      <a:ext cx="1780667" cy="3159123"/>
+                                    </a:xfrm>
+                                    <a:prstGeom prst="rect">
+                                      <a:avLst/>
+                                    </a:prstGeom>
+                                    <a:noFill/>
+                                    <a:ln>
+                                      <a:noFill/>
+                                    </a:ln>
+                                  </pic:spPr>
+                                </pic:pic>
+                              </a:graphicData>
+                            </a:graphic>
+                          </wp:inline>
+                        </w:drawing>
+                      </w:r>
+                      <w:r>
+                        <w:rPr>
+                          <w:noProof/>
+                          <w:lang w:eastAsia="en-US"/>
+                        </w:rPr>
+                        <w:drawing>
+                          <wp:inline distT="0" distB="0" distL="0" distR="0" wp14:anchorId="0AB90838" wp14:editId="57A64595">
+                            <wp:extent cx="1778000" cy="3159760"/>
+                            <wp:effectExtent l="0" t="0" r="0" b="0"/>
+                            <wp:docPr id="7" name="Picture 7" descr="Macintosh HD:private:var:folders:76:07prwqhn1rxbppgvpb0g_dnh0000gp:T:com.apple.iChat:Messages:Transfers:IMG_0429.PNG"/>
+                            <wp:cNvGraphicFramePr>
+                              <a:graphicFrameLocks xmlns:a="http://schemas.openxmlformats.org/drawingml/2006/main" noChangeAspect="1"/>
+                            </wp:cNvGraphicFramePr>
+                            <a:graphic xmlns:a="http://schemas.openxmlformats.org/drawingml/2006/main">
+                              <a:graphicData uri="http://schemas.openxmlformats.org/drawingml/2006/picture">
+                                <pic:pic xmlns:pic="http://schemas.openxmlformats.org/drawingml/2006/picture">
+                                  <pic:nvPicPr>
+                                    <pic:cNvPr id="0" name="Picture 6" descr="Macintosh HD:private:var:folders:76:07prwqhn1rxbppgvpb0g_dnh0000gp:T:com.apple.iChat:Messages:Transfers:IMG_0429.PNG"/>
+                                    <pic:cNvPicPr>
+                                      <a:picLocks noChangeAspect="1" noChangeArrowheads="1"/>
+                                    </pic:cNvPicPr>
+                                  </pic:nvPicPr>
+                                  <pic:blipFill>
+                                    <a:blip r:embed="rId10">
+                                      <a:extLst>
+                                        <a:ext uri="{28A0092B-C50C-407E-A947-70E740481C1C}">
+                                          <a14:useLocalDpi xmlns:a14="http://schemas.microsoft.com/office/drawing/2010/main" val="0"/>
+                                        </a:ext>
+                                      </a:extLst>
+                                    </a:blip>
+                                    <a:srcRect/>
+                                    <a:stretch>
+                                      <a:fillRect/>
+                                    </a:stretch>
+                                  </pic:blipFill>
+                                  <pic:spPr bwMode="auto">
+                                    <a:xfrm>
+                                      <a:off x="0" y="0"/>
+                                      <a:ext cx="1778000" cy="3159760"/>
+                                    </a:xfrm>
+                                    <a:prstGeom prst="rect">
+                                      <a:avLst/>
+                                    </a:prstGeom>
+                                    <a:noFill/>
+                                    <a:ln>
+                                      <a:noFill/>
+                                    </a:ln>
+                                  </pic:spPr>
+                                </pic:pic>
+                              </a:graphicData>
+                            </a:graphic>
+                          </wp:inline>
+                        </w:drawing>
+                      </w:r>
+                    </w:p>
+                    <w:p/>
+                    <w:p>
+                      <w:pPr>
+                        <w:jc w:val="center"/>
+                        <w:rPr>
+                          <w:b/>
+                        </w:rPr>
+                      </w:pPr>
+                      <w:r>
+                        <w:rPr>
+                          <w:b/>
+                        </w:rPr>
+                        <w:t>Figure 3</w:t>
+                      </w:r>
+                    </w:p>
+                  </w:txbxContent>
+                </v:textbox>
+                <w10:wrap type="square"/>
+              </v:shape>
+            </w:pict>
+          </mc:Fallback>
+        </mc:AlternateContent>
+      </w:r>
+    </w:p>
+    <w:p>
+      <w:pPr>
+        <w:spacing w:line="480" w:lineRule="auto"/>
+      </w:pPr>
       <w:bookmarkStart w:id="0" w:name="_GoBack"/>
       <w:bookmarkEnd w:id="0"/>
     </w:p>
@@ -946,22 +1335,68 @@
       <w:pPr>
         <w:spacing w:line="480" w:lineRule="auto"/>
       </w:pPr>
-      <w:r>
-        <w:tab/>
-        <w:t xml:space="preserve">For my design the screen will display only the map and a home </w:t>
-      </w:r>
-      <w:r>
-        <w:t>button, which</w:t>
-      </w:r>
-      <w:r>
-        <w:t xml:space="preserve"> will be on one of the corners of the screen.  The user will be able to </w:t>
-      </w:r>
-      <w:r>
-        <w:t>choose</w:t>
-      </w:r>
-      <w:r>
-        <w:t xml:space="preserve"> the position of this button depending on where the GPS is installed in their car (Example, my GPS is in front of the left corner of my windshield so I would set my home button to be at the bottom right corner so that it is closer to my hand).  </w:t>
-      </w:r>
+    </w:p>
+    <w:p>
+      <w:pPr>
+        <w:spacing w:line="480" w:lineRule="auto"/>
+      </w:pPr>
+    </w:p>
+    <w:p>
+      <w:pPr>
+        <w:spacing w:line="480" w:lineRule="auto"/>
+      </w:pPr>
+    </w:p>
+    <w:p>
+      <w:pPr>
+        <w:spacing w:line="480" w:lineRule="auto"/>
+      </w:pPr>
+    </w:p>
+    <w:p>
+      <w:pPr>
+        <w:spacing w:line="480" w:lineRule="auto"/>
+      </w:pPr>
+    </w:p>
+    <w:p>
+      <w:pPr>
+        <w:spacing w:line="480" w:lineRule="auto"/>
+      </w:pPr>
+    </w:p>
+    <w:p>
+      <w:pPr>
+        <w:spacing w:line="480" w:lineRule="auto"/>
+      </w:pPr>
+    </w:p>
+    <w:p>
+      <w:pPr>
+        <w:spacing w:line="480" w:lineRule="auto"/>
+        <w:rPr>
+          <w:i/>
+        </w:rPr>
+      </w:pPr>
+    </w:p>
+    <w:p>
+      <w:pPr>
+        <w:spacing w:line="480" w:lineRule="auto"/>
+        <w:rPr>
+          <w:i/>
+        </w:rPr>
+      </w:pPr>
+    </w:p>
+    <w:p>
+      <w:pPr>
+        <w:spacing w:line="480" w:lineRule="auto"/>
+        <w:rPr>
+          <w:i/>
+        </w:rPr>
+      </w:pPr>
+    </w:p>
+    <w:p>
+      <w:pPr>
+        <w:spacing w:line="480" w:lineRule="auto"/>
+        <w:rPr>
+          <w:i/>
+        </w:rPr>
+      </w:pPr>
     </w:p>
     <w:p>
       <w:pPr>
@@ -1072,8 +1507,8 @@
       </w:r>
     </w:p>
     <w:sectPr>
-      <w:headerReference w:type="even" r:id="rId9"/>
-      <w:headerReference w:type="default" r:id="rId10"/>
+      <w:headerReference w:type="even" r:id="rId11"/>
+      <w:headerReference w:type="default" r:id="rId12"/>
       <w:pgSz w:w="12240" w:h="15840"/>
       <w:pgMar w:top="1440" w:right="1800" w:bottom="1440" w:left="1800" w:header="720" w:footer="720" w:gutter="0"/>
       <w:cols w:space="720"/>

</xml_diff>

<commit_message>
fixed spelling and grammar issues
</commit_message>
<xml_diff>
--- a/dream-design/CMSI370(1206).docx
+++ b/dream-design/CMSI370(1206).docx
@@ -217,7 +217,13 @@
         <w:t xml:space="preserve">  </w:t>
       </w:r>
       <w:r>
-        <w:t xml:space="preserve">The first scenario is a driver is going on a business trip to another city.  On the way there they see that they are running low on gas.  A warning message pops up onto the GPS warning them of this.  While still driving and keeping both eyes on the road the driver says, “GPS, goto the nearest gas station.”  The GPS then finds the gas station closest to the driver’s current position and reroutes them there.  Once they have reached the gas station their original destination is still on the GPS.  </w:t>
+        <w:t xml:space="preserve">The first scenario is a driver is going on a business trip to another city.  On the way there they see that they are running low on gas.  A warning message pops up onto the GPS warning them of this.  While still driving and keeping both eyes on the road the driver says, “GPS, </w:t>
+      </w:r>
+      <w:r>
+        <w:t>go to</w:t>
+      </w:r>
+      <w:r>
+        <w:t xml:space="preserve"> the nearest gas station.”  The GPS then finds the gas station closest to the driver’s current position and reroutes them there.  Once they have reached the gas station their original destination is still on the GPS.  </w:t>
       </w:r>
     </w:p>
     <w:p>
@@ -961,7 +967,12 @@
         <w:t xml:space="preserve"> the position of this button depending on where the GPS is installed in their car (Example, my GPS is in front of the left corner of my windshield so I would set my home button to be at the bottom right corner so that it is closer to my hand).  </w:t>
       </w:r>
       <w:r>
-        <w:t xml:space="preserve">This will make it easier for the user to quickly and effectively hit the home button.  This utilizes Fitt’s Law.  By reducing the distance from the user’s hand to the button it makes the interface more efficient.  </w:t>
+        <w:t>This will make it easier for the user to quickly and effectively hit the home button.  This utilizes Fitt’s</w:t>
+      </w:r>
+      <w:bookmarkStart w:id="0" w:name="_GoBack"/>
+      <w:bookmarkEnd w:id="0"/>
+      <w:r>
+        <w:t xml:space="preserve"> Law.  By reducing the distance from the user’s hand to the button it makes the interface more efficient.  </w:t>
       </w:r>
     </w:p>
     <w:p>
@@ -1328,8 +1339,6 @@
       <w:pPr>
         <w:spacing w:line="480" w:lineRule="auto"/>
       </w:pPr>
-      <w:bookmarkStart w:id="0" w:name="_GoBack"/>
-      <w:bookmarkEnd w:id="0"/>
     </w:p>
     <w:p>
       <w:pPr>
@@ -1431,7 +1440,13 @@
         <w:t>If this design were to be tested and measure</w:t>
       </w:r>
       <w:r>
-        <w:t>d I believe that it’s strong me</w:t>
+        <w:t xml:space="preserve">d I believe that </w:t>
+      </w:r>
+      <w:r>
+        <w:t>its</w:t>
+      </w:r>
+      <w:r>
+        <w:t xml:space="preserve"> strong me</w:t>
       </w:r>
       <w:r>
         <w:t xml:space="preserve">trics would be efficiency and </w:t>
@@ -1440,7 +1455,13 @@
         <w:t xml:space="preserve">satisfaction.  </w:t>
       </w:r>
       <w:r>
-        <w:t xml:space="preserve">As a whole, using voice command interfaces, such as Siri, are more efficient than the traditional physical menu system to users that are familiar with the commands.  Once the commands are learned it would be much faster and also easier to just say “GPS, go to ______” instead of going through a menu system and a list of locations.  </w:t>
+        <w:t xml:space="preserve">As a whole, using voice command interfaces, such as Siri, are more efficient than the traditional physical menu system to users that are familiar with the commands.  Once the commands are learned it would be much faster and also easier to just </w:t>
+      </w:r>
+      <w:r>
+        <w:t>say,</w:t>
+      </w:r>
+      <w:r>
+        <w:t xml:space="preserve"> “GPS, go to ______” instead of going through a menu system and a list of locations.  </w:t>
       </w:r>
     </w:p>
     <w:p>

</xml_diff>

<commit_message>
Inline comments and notes for assignment 1206 (via Track Changes).
</commit_message>
<xml_diff>
--- a/dream-design/CMSI370(1206).docx
+++ b/dream-design/CMSI370(1206).docx
@@ -5,6 +5,9 @@
     <w:p>
       <w:pPr>
         <w:spacing w:line="480" w:lineRule="auto"/>
+        <w:rPr>
+          <w:rFonts w:hint="eastAsia"/>
+        </w:rPr>
       </w:pPr>
       <w:r>
         <w:t>Andrew Sullivan</w:t>
@@ -13,6 +16,9 @@
     <w:p>
       <w:pPr>
         <w:spacing w:line="480" w:lineRule="auto"/>
+        <w:rPr>
+          <w:rFonts w:hint="eastAsia"/>
+        </w:rPr>
       </w:pPr>
       <w:r>
         <w:t>12/6/13</w:t>
@@ -21,6 +27,9 @@
     <w:p>
       <w:pPr>
         <w:spacing w:line="480" w:lineRule="auto"/>
+        <w:rPr>
+          <w:rFonts w:hint="eastAsia"/>
+        </w:rPr>
       </w:pPr>
       <w:r>
         <w:t>CMSI 370</w:t>
@@ -29,6 +38,9 @@
     <w:p>
       <w:pPr>
         <w:spacing w:line="480" w:lineRule="auto"/>
+        <w:rPr>
+          <w:rFonts w:hint="eastAsia"/>
+        </w:rPr>
       </w:pPr>
       <w:r>
         <w:t>Assignment 1206</w:t>
@@ -37,12 +49,18 @@
     <w:p>
       <w:pPr>
         <w:spacing w:line="480" w:lineRule="auto"/>
+        <w:rPr>
+          <w:rFonts w:hint="eastAsia"/>
+        </w:rPr>
       </w:pPr>
     </w:p>
     <w:p>
       <w:pPr>
         <w:spacing w:line="480" w:lineRule="auto"/>
         <w:jc w:val="center"/>
+        <w:rPr>
+          <w:rFonts w:hint="eastAsia"/>
+        </w:rPr>
       </w:pPr>
       <w:r>
         <w:t>Dream Design</w:t>
@@ -52,6 +70,9 @@
       <w:pPr>
         <w:spacing w:line="480" w:lineRule="auto"/>
         <w:ind w:firstLine="720"/>
+        <w:rPr>
+          <w:rFonts w:hint="eastAsia"/>
+        </w:rPr>
       </w:pPr>
       <w:r>
         <w:t>My dream design will be based around the GPS system.  The major changes to the system will be the screen size, voice command, and integration with the user’s phone.</w:t>
@@ -76,6 +97,9 @@
       <w:pPr>
         <w:spacing w:line="480" w:lineRule="auto"/>
         <w:ind w:firstLine="720"/>
+        <w:rPr>
+          <w:rFonts w:hint="eastAsia"/>
+        </w:rPr>
       </w:pPr>
       <w:r>
         <w:t xml:space="preserve">A problem I have seen while using GPS apps on my phone is that it is very difficult to display the screen so that I can view it while driving.  The advantage of </w:t>
@@ -112,12 +136,16 @@
     <w:p>
       <w:pPr>
         <w:spacing w:line="480" w:lineRule="auto"/>
-      </w:pPr>
-    </w:p>
-    <w:p>
-      <w:pPr>
-        <w:spacing w:line="480" w:lineRule="auto"/>
-        <w:rPr>
+        <w:rPr>
+          <w:rFonts w:hint="eastAsia"/>
+        </w:rPr>
+      </w:pPr>
+    </w:p>
+    <w:p>
+      <w:pPr>
+        <w:spacing w:line="480" w:lineRule="auto"/>
+        <w:rPr>
+          <w:rFonts w:hint="eastAsia"/>
           <w:i/>
         </w:rPr>
       </w:pPr>
@@ -132,6 +160,9 @@
       <w:pPr>
         <w:spacing w:line="480" w:lineRule="auto"/>
         <w:ind w:firstLine="720"/>
+        <w:rPr>
+          <w:rFonts w:hint="eastAsia"/>
+        </w:rPr>
       </w:pPr>
       <w:r>
         <w:t>Every GPS that I have used has used a touch-screen interface.  All of them have been very similar, displaying a map with the current location and a basic menu interface for selecting a destination.  For my design I will hope to minimalize the menu system as much as possible in favor of a voice command interface.  I would still have a physical touch-screen menu on the device if the user would prefer to use that.  The voice command system would work very similarly to Siri</w:t>
@@ -140,18 +171,36 @@
         <w:t xml:space="preserve"> and the XBOX Kinect</w:t>
       </w:r>
       <w:r>
-        <w:t>.  If the user wants to set in a location for the GPS they would say, “GPS, go to location”.  This way if the user is driving alone and wants to put in a destination while driving they can simply speak the instructions to the GPS while keeping both eyes on the road.</w:t>
-      </w:r>
-    </w:p>
-    <w:p>
-      <w:pPr>
-        <w:spacing w:line="480" w:lineRule="auto"/>
-      </w:pPr>
-    </w:p>
-    <w:p>
-      <w:pPr>
-        <w:spacing w:line="480" w:lineRule="auto"/>
-        <w:rPr>
+        <w:t>.  If the user wants to set in a location for the GPS they would say, “</w:t>
+      </w:r>
+      <w:commentRangeStart w:id="0"/>
+      <w:r>
+        <w:t>GPS, go to location</w:t>
+      </w:r>
+      <w:commentRangeEnd w:id="0"/>
+      <w:r>
+        <w:rPr>
+          <w:rStyle w:val="CommentReference"/>
+        </w:rPr>
+        <w:commentReference w:id="0"/>
+      </w:r>
+      <w:r>
+        <w:t>”.  This way if the user is driving alone and wants to put in a destination while driving they can simply speak the instructions to the GPS while keeping both eyes on the road.</w:t>
+      </w:r>
+    </w:p>
+    <w:p>
+      <w:pPr>
+        <w:spacing w:line="480" w:lineRule="auto"/>
+        <w:rPr>
+          <w:rFonts w:hint="eastAsia"/>
+        </w:rPr>
+      </w:pPr>
+    </w:p>
+    <w:p>
+      <w:pPr>
+        <w:spacing w:line="480" w:lineRule="auto"/>
+        <w:rPr>
+          <w:rFonts w:hint="eastAsia"/>
           <w:i/>
         </w:rPr>
       </w:pPr>
@@ -166,27 +215,76 @@
       <w:pPr>
         <w:spacing w:line="480" w:lineRule="auto"/>
         <w:ind w:firstLine="720"/>
-      </w:pPr>
-      <w:r>
-        <w:t>The next feature is the GPS’s ability to integrate with the user’s phone.  For the sake of simplicity in this paper I will narrow it down to just the iPhone.  By doing this all of the contacts on the driver’s iPhone will be able to be used through the GPS.  Instead of having the user manually enter in each contact from their phone into the GPS, which is how the current line of Garmin GPSs are designed, they will be able to be accessed directly from the system.  Also, if the user wants to be reminded of certain things, such as them being low on gas, they can have them sent directly to their phone.</w:t>
+        <w:rPr>
+          <w:rFonts w:hint="eastAsia"/>
+        </w:rPr>
+      </w:pPr>
+      <w:r>
+        <w:t xml:space="preserve">The next feature is the GPS’s ability to integrate with the user’s phone.  For the sake of simplicity in this paper I will narrow it down to just the iPhone.  By doing this all of the contacts on the driver’s iPhone will be able to be used through the GPS.  Instead of having the user manually enter in each contact from their phone into the GPS, which is how the current line of Garmin GPSs are designed, they will be able to be accessed </w:t>
+      </w:r>
+      <w:commentRangeStart w:id="1"/>
+      <w:r>
+        <w:t>directly from the system</w:t>
+      </w:r>
+      <w:commentRangeEnd w:id="1"/>
+      <w:r>
+        <w:rPr>
+          <w:rStyle w:val="CommentReference"/>
+        </w:rPr>
+        <w:commentReference w:id="1"/>
+      </w:r>
+      <w:r>
+        <w:t xml:space="preserve">.  Also, if the user wants to be reminded of certain things, such as them being low on gas, they can have them </w:t>
+      </w:r>
+      <w:commentRangeStart w:id="2"/>
+      <w:r>
+        <w:t>sent directly to their phone</w:t>
+      </w:r>
+      <w:commentRangeEnd w:id="2"/>
+      <w:r>
+        <w:rPr>
+          <w:rStyle w:val="CommentReference"/>
+        </w:rPr>
+        <w:commentReference w:id="2"/>
+      </w:r>
+      <w:r>
+        <w:t>.</w:t>
       </w:r>
     </w:p>
     <w:p>
       <w:pPr>
         <w:spacing w:line="480" w:lineRule="auto"/>
         <w:ind w:firstLine="720"/>
+        <w:rPr>
+          <w:rFonts w:hint="eastAsia"/>
+        </w:rPr>
       </w:pPr>
       <w:r>
         <w:t>The GPS will be receiving inf</w:t>
       </w:r>
       <w:r>
-        <w:t xml:space="preserve">ormation from the car as well, such as the amount of gas in the tank.  This will allow the GPS to verbally warn the driver when they are low on gas.  This combined with the knowledge of that particular car’s miles per gallon (mpg), the system will be able to reasonably predict whether the driver will have enough gas to reach their destination or not.  </w:t>
-      </w:r>
-    </w:p>
-    <w:p>
-      <w:pPr>
-        <w:spacing w:line="480" w:lineRule="auto"/>
-        <w:rPr>
+        <w:t xml:space="preserve">ormation from the car as well, such as the amount of gas in the tank.  This will allow the GPS </w:t>
+      </w:r>
+      <w:commentRangeStart w:id="3"/>
+      <w:r>
+        <w:t>to verbally warn the driver</w:t>
+      </w:r>
+      <w:commentRangeEnd w:id="3"/>
+      <w:r>
+        <w:rPr>
+          <w:rStyle w:val="CommentReference"/>
+        </w:rPr>
+        <w:commentReference w:id="3"/>
+      </w:r>
+      <w:r>
+        <w:t xml:space="preserve"> when they are low on gas.  This combined with the knowledge of that particular car’s miles per gallon (mpg), the system will be able to reasonably predict whether the driver will have enough gas to reach their destination or not.  </w:t>
+      </w:r>
+    </w:p>
+    <w:p>
+      <w:pPr>
+        <w:spacing w:line="480" w:lineRule="auto"/>
+        <w:rPr>
+          <w:rFonts w:hint="eastAsia"/>
           <w:i/>
         </w:rPr>
       </w:pPr>
@@ -195,6 +293,7 @@
       <w:pPr>
         <w:spacing w:line="480" w:lineRule="auto"/>
         <w:rPr>
+          <w:rFonts w:hint="eastAsia"/>
           <w:i/>
         </w:rPr>
       </w:pPr>
@@ -209,39 +308,88 @@
       <w:pPr>
         <w:spacing w:line="480" w:lineRule="auto"/>
         <w:ind w:firstLine="720"/>
-      </w:pPr>
-      <w:r>
-        <w:t>With these few new features integrated into a GPS there are many scenarios in which it would aid the user.</w:t>
+        <w:rPr>
+          <w:rFonts w:hint="eastAsia"/>
+        </w:rPr>
+      </w:pPr>
+      <w:r>
+        <w:t xml:space="preserve">With these few new </w:t>
+      </w:r>
+      <w:commentRangeStart w:id="4"/>
+      <w:r>
+        <w:t xml:space="preserve">features </w:t>
+      </w:r>
+      <w:commentRangeEnd w:id="4"/>
+      <w:r>
+        <w:rPr>
+          <w:rStyle w:val="CommentReference"/>
+        </w:rPr>
+        <w:commentReference w:id="4"/>
+      </w:r>
+      <w:r>
+        <w:t>integrated into a GPS there are many scenarios in which it would aid the user.</w:t>
       </w:r>
       <w:r>
         <w:t xml:space="preserve">  </w:t>
       </w:r>
       <w:r>
-        <w:t xml:space="preserve">The first scenario is a driver is going on a business trip to another city.  On the way there they see that they are running low on gas.  A warning message pops up onto the GPS warning them of this.  While still driving and keeping both eyes on the road the driver says, “GPS, </w:t>
+        <w:t xml:space="preserve">The first scenario is a driver is going on a business trip to another city.  On the way there they see that they are running low on gas.  A warning message pops up onto the GPS warning them of this.  While still driving and keeping both eyes on the road the driver says, </w:t>
+      </w:r>
+      <w:commentRangeStart w:id="5"/>
+      <w:r>
+        <w:t xml:space="preserve">“GPS, </w:t>
       </w:r>
       <w:r>
         <w:t>go to</w:t>
       </w:r>
       <w:r>
-        <w:t xml:space="preserve"> the nearest gas station.”  The GPS then finds the gas station closest to the driver’s current position and reroutes them there.  Once they have reached the gas station their original destination is still on the GPS.  </w:t>
+        <w:t xml:space="preserve"> the nearest gas station.”</w:t>
+      </w:r>
+      <w:commentRangeEnd w:id="5"/>
+      <w:r>
+        <w:rPr>
+          <w:rStyle w:val="CommentReference"/>
+        </w:rPr>
+        <w:commentReference w:id="5"/>
+      </w:r>
+      <w:r>
+        <w:t xml:space="preserve">  The GPS then finds the gas station closest to the driver’s current position and reroutes them there.  Once they have reached the gas station their original destination is still on the GPS.  </w:t>
       </w:r>
     </w:p>
     <w:p>
       <w:pPr>
         <w:spacing w:line="480" w:lineRule="auto"/>
         <w:ind w:firstLine="720"/>
+        <w:rPr>
+          <w:rFonts w:hint="eastAsia"/>
+        </w:rPr>
       </w:pPr>
       <w:r>
         <w:t xml:space="preserve">Another scenario is if you are take a short trip to a friends house and the </w:t>
       </w:r>
       <w:r>
-        <w:t>GPS verbally informs the driver that they are low on gas, but that they have enough to reach their destination first.  It then asks if they would like to visit a gas station.  The user responds yes.  The GPS then asks if they would like to do it before they reach their destination or be directed after they leave.  The user says after.  Once they leave their friends house and turn on their GPS in the car it will automatically direct them to the nearest gas station.  If the driver does not want to be automatically directed to a gas station upon return they could ask the GPS to give them a reminder of the low gas either the next time they start their car or via a reminder on their phone.</w:t>
-      </w:r>
-    </w:p>
-    <w:p>
-      <w:pPr>
-        <w:spacing w:line="480" w:lineRule="auto"/>
-        <w:rPr>
+        <w:t xml:space="preserve">GPS verbally informs the driver that they are low on gas, but that they have enough to reach their destination first.  It then asks if they would like to visit a gas station.  The user responds yes.  The GPS then asks if they would like to do it before they reach their destination or be directed after they leave.  The user says after.  Once they leave their friends house and turn on their GPS in the car it will automatically direct them to the nearest gas station.  If the driver does not want to be automatically directed to a gas station upon return they could ask the GPS to give them a reminder of the low gas either the next time they start their car or via a reminder on their </w:t>
+      </w:r>
+      <w:commentRangeStart w:id="6"/>
+      <w:r>
+        <w:t>phone</w:t>
+      </w:r>
+      <w:commentRangeEnd w:id="6"/>
+      <w:r>
+        <w:rPr>
+          <w:rStyle w:val="CommentReference"/>
+        </w:rPr>
+        <w:commentReference w:id="6"/>
+      </w:r>
+      <w:r>
+        <w:t>.</w:t>
+      </w:r>
+    </w:p>
+    <w:p>
+      <w:pPr>
+        <w:spacing w:line="480" w:lineRule="auto"/>
+        <w:rPr>
+          <w:rFonts w:hint="eastAsia"/>
           <w:i/>
         </w:rPr>
       </w:pPr>
@@ -250,6 +398,7 @@
       <w:pPr>
         <w:spacing w:line="480" w:lineRule="auto"/>
         <w:rPr>
+          <w:rFonts w:hint="eastAsia"/>
           <w:i/>
         </w:rPr>
       </w:pPr>
@@ -264,9 +413,26 @@
       <w:pPr>
         <w:spacing w:line="480" w:lineRule="auto"/>
         <w:ind w:firstLine="720"/>
-      </w:pPr>
-      <w:r>
-        <w:t xml:space="preserve">Alongside the voice command interface, there is a standard menu system on the device if the user would rather use that.  I often find it easier to use the physical touch-screen menu when looking for a location if I am doing this before driving.  </w:t>
+        <w:rPr>
+          <w:rFonts w:hint="eastAsia"/>
+        </w:rPr>
+      </w:pPr>
+      <w:r>
+        <w:t xml:space="preserve">Alongside the voice command interface, there is a </w:t>
+      </w:r>
+      <w:commentRangeStart w:id="7"/>
+      <w:r>
+        <w:t>standard menu system</w:t>
+      </w:r>
+      <w:commentRangeEnd w:id="7"/>
+      <w:r>
+        <w:rPr>
+          <w:rStyle w:val="CommentReference"/>
+        </w:rPr>
+        <w:commentReference w:id="7"/>
+      </w:r>
+      <w:r>
+        <w:t xml:space="preserve"> on the device if the user would rather use that.  I often find it easier to use the physical touch-screen menu when looking for a location if I am doing this before driving.  </w:t>
       </w:r>
       <w:r>
         <w:t>On the Garmin GPS models when the device is turned on it defaults to a menu screen seen in Figure 1.  It has several options</w:t>
@@ -288,6 +454,9 @@
       <w:pPr>
         <w:spacing w:line="480" w:lineRule="auto"/>
         <w:ind w:firstLine="720"/>
+        <w:rPr>
+          <w:rFonts w:hint="eastAsia"/>
+        </w:rPr>
       </w:pPr>
       <w:r>
         <w:rPr>
@@ -384,7 +553,7 @@
                                           </pic:cNvPicPr>
                                         </pic:nvPicPr>
                                         <pic:blipFill>
-                                          <a:blip r:embed="rId7">
+                                          <a:blip r:embed="rId8">
                                             <a:extLst>
                                               <a:ext uri="{28A0092B-C50C-407E-A947-70E740481C1C}">
                                                 <a14:useLocalDpi xmlns:a14="http://schemas.microsoft.com/office/drawing/2010/main" val="0"/>
@@ -416,11 +585,18 @@
                               </w:drawing>
                             </w:r>
                           </w:p>
-                          <w:p/>
+                          <w:p>
+                            <w:pPr>
+                              <w:rPr>
+                                <w:rFonts w:hint="eastAsia"/>
+                              </w:rPr>
+                            </w:pPr>
+                          </w:p>
                           <w:p>
                             <w:pPr>
                               <w:jc w:val="center"/>
                               <w:rPr>
+                                <w:rFonts w:hint="eastAsia"/>
                                 <w:b/>
                               </w:rPr>
                             </w:pPr>
@@ -495,7 +671,7 @@
                                     </pic:cNvPicPr>
                                   </pic:nvPicPr>
                                   <pic:blipFill>
-                                    <a:blip r:embed="rId7">
+                                    <a:blip r:embed="rId9">
                                       <a:extLst>
                                         <a:ext uri="{28A0092B-C50C-407E-A947-70E740481C1C}">
                                           <a14:useLocalDpi xmlns:a14="http://schemas.microsoft.com/office/drawing/2010/main" val="0"/>
@@ -555,53 +731,80 @@
       <w:pPr>
         <w:spacing w:line="480" w:lineRule="auto"/>
         <w:ind w:firstLine="720"/>
+        <w:rPr>
+          <w:rFonts w:hint="eastAsia"/>
+        </w:rPr>
       </w:pPr>
     </w:p>
     <w:p>
       <w:pPr>
         <w:spacing w:line="480" w:lineRule="auto"/>
         <w:ind w:firstLine="720"/>
+        <w:rPr>
+          <w:rFonts w:hint="eastAsia"/>
+        </w:rPr>
       </w:pPr>
     </w:p>
     <w:p>
       <w:pPr>
         <w:spacing w:line="480" w:lineRule="auto"/>
         <w:ind w:firstLine="720"/>
+        <w:rPr>
+          <w:rFonts w:hint="eastAsia"/>
+        </w:rPr>
       </w:pPr>
     </w:p>
     <w:p>
       <w:pPr>
         <w:spacing w:line="480" w:lineRule="auto"/>
         <w:ind w:firstLine="720"/>
+        <w:rPr>
+          <w:rFonts w:hint="eastAsia"/>
+        </w:rPr>
       </w:pPr>
     </w:p>
     <w:p>
       <w:pPr>
         <w:spacing w:line="480" w:lineRule="auto"/>
         <w:ind w:firstLine="720"/>
+        <w:rPr>
+          <w:rFonts w:hint="eastAsia"/>
+        </w:rPr>
       </w:pPr>
     </w:p>
     <w:p>
       <w:pPr>
         <w:spacing w:line="480" w:lineRule="auto"/>
         <w:ind w:firstLine="720"/>
+        <w:rPr>
+          <w:rFonts w:hint="eastAsia"/>
+        </w:rPr>
       </w:pPr>
     </w:p>
     <w:p>
       <w:pPr>
         <w:spacing w:line="480" w:lineRule="auto"/>
         <w:ind w:firstLine="720"/>
+        <w:rPr>
+          <w:rFonts w:hint="eastAsia"/>
+        </w:rPr>
       </w:pPr>
     </w:p>
     <w:p>
       <w:pPr>
         <w:spacing w:line="480" w:lineRule="auto"/>
         <w:ind w:firstLine="720"/>
-      </w:pPr>
-    </w:p>
-    <w:p>
-      <w:pPr>
-        <w:spacing w:line="480" w:lineRule="auto"/>
+        <w:rPr>
+          <w:rFonts w:hint="eastAsia"/>
+        </w:rPr>
+      </w:pPr>
+    </w:p>
+    <w:p>
+      <w:pPr>
+        <w:spacing w:line="480" w:lineRule="auto"/>
+        <w:rPr>
+          <w:rFonts w:hint="eastAsia"/>
+        </w:rPr>
       </w:pPr>
       <w:r>
         <w:t>For my design, once the system is powered on, it will by default display the map so that the user can just turn it on and go without having to press any buttons.  This setting is utilized in Waze and I have found it to be much more efficient, rather than having to click several buttons before getting to the map.</w:t>
@@ -611,6 +814,9 @@
       <w:pPr>
         <w:spacing w:line="480" w:lineRule="auto"/>
         <w:ind w:firstLine="720"/>
+        <w:rPr>
+          <w:rFonts w:hint="eastAsia"/>
+        </w:rPr>
       </w:pPr>
       <w:r>
         <w:t>Figure 2</w:t>
@@ -626,6 +832,9 @@
       <w:pPr>
         <w:spacing w:line="480" w:lineRule="auto"/>
         <w:ind w:firstLine="720"/>
+        <w:rPr>
+          <w:rFonts w:hint="eastAsia"/>
+        </w:rPr>
       </w:pPr>
       <w:r>
         <w:rPr>
@@ -722,7 +931,7 @@
                                           </pic:cNvPicPr>
                                         </pic:nvPicPr>
                                         <pic:blipFill>
-                                          <a:blip r:embed="rId8">
+                                          <a:blip r:embed="rId10">
                                             <a:extLst>
                                               <a:ext uri="{28A0092B-C50C-407E-A947-70E740481C1C}">
                                                 <a14:useLocalDpi xmlns:a14="http://schemas.microsoft.com/office/drawing/2010/main" val="0"/>
@@ -757,12 +966,16 @@
                           <w:p>
                             <w:pPr>
                               <w:jc w:val="center"/>
+                              <w:rPr>
+                                <w:rFonts w:hint="eastAsia"/>
+                              </w:rPr>
                             </w:pPr>
                           </w:p>
                           <w:p>
                             <w:pPr>
                               <w:jc w:val="center"/>
                               <w:rPr>
+                                <w:rFonts w:hint="eastAsia"/>
                                 <w:b/>
                               </w:rPr>
                             </w:pPr>
@@ -830,7 +1043,7 @@
                                     </pic:cNvPicPr>
                                   </pic:nvPicPr>
                                   <pic:blipFill>
-                                    <a:blip r:embed="rId8">
+                                    <a:blip r:embed="rId11">
                                       <a:extLst>
                                         <a:ext uri="{28A0092B-C50C-407E-A947-70E740481C1C}">
                                           <a14:useLocalDpi xmlns:a14="http://schemas.microsoft.com/office/drawing/2010/main" val="0"/>
@@ -894,54 +1107,79 @@
       <w:pPr>
         <w:spacing w:line="480" w:lineRule="auto"/>
         <w:ind w:firstLine="720"/>
+        <w:rPr>
+          <w:rFonts w:hint="eastAsia"/>
+        </w:rPr>
       </w:pPr>
     </w:p>
     <w:p>
       <w:pPr>
         <w:spacing w:line="480" w:lineRule="auto"/>
         <w:ind w:firstLine="720"/>
+        <w:rPr>
+          <w:rFonts w:hint="eastAsia"/>
+        </w:rPr>
       </w:pPr>
     </w:p>
     <w:p>
       <w:pPr>
         <w:spacing w:line="480" w:lineRule="auto"/>
         <w:ind w:firstLine="720"/>
+        <w:rPr>
+          <w:rFonts w:hint="eastAsia"/>
+        </w:rPr>
       </w:pPr>
     </w:p>
     <w:p>
       <w:pPr>
         <w:spacing w:line="480" w:lineRule="auto"/>
         <w:ind w:firstLine="720"/>
+        <w:rPr>
+          <w:rFonts w:hint="eastAsia"/>
+        </w:rPr>
       </w:pPr>
     </w:p>
     <w:p>
       <w:pPr>
         <w:spacing w:line="480" w:lineRule="auto"/>
         <w:ind w:firstLine="720"/>
+        <w:rPr>
+          <w:rFonts w:hint="eastAsia"/>
+        </w:rPr>
       </w:pPr>
     </w:p>
     <w:p>
       <w:pPr>
         <w:spacing w:line="480" w:lineRule="auto"/>
         <w:ind w:firstLine="720"/>
+        <w:rPr>
+          <w:rFonts w:hint="eastAsia"/>
+        </w:rPr>
       </w:pPr>
     </w:p>
     <w:p>
       <w:pPr>
         <w:spacing w:line="480" w:lineRule="auto"/>
         <w:ind w:firstLine="720"/>
+        <w:rPr>
+          <w:rFonts w:hint="eastAsia"/>
+        </w:rPr>
       </w:pPr>
     </w:p>
     <w:p>
       <w:pPr>
         <w:spacing w:line="480" w:lineRule="auto"/>
         <w:ind w:firstLine="720"/>
-      </w:pPr>
-    </w:p>
-    <w:p>
-      <w:pPr>
-        <w:spacing w:line="480" w:lineRule="auto"/>
-        <w:rPr>
+        <w:rPr>
+          <w:rFonts w:hint="eastAsia"/>
+        </w:rPr>
+      </w:pPr>
+    </w:p>
+    <w:p>
+      <w:pPr>
+        <w:spacing w:line="480" w:lineRule="auto"/>
+        <w:rPr>
+          <w:rFonts w:hint="eastAsia"/>
           <w:i/>
         </w:rPr>
       </w:pPr>
@@ -949,6 +1187,9 @@
     <w:p>
       <w:pPr>
         <w:spacing w:line="480" w:lineRule="auto"/>
+        <w:rPr>
+          <w:rFonts w:hint="eastAsia"/>
+        </w:rPr>
       </w:pPr>
       <w:r>
         <w:tab/>
@@ -960,36 +1201,62 @@
       <w:r>
         <w:t xml:space="preserve"> will be on one of the corners of the screen.  The user will be able to </w:t>
       </w:r>
+      <w:commentRangeStart w:id="8"/>
       <w:r>
         <w:t>choose</w:t>
       </w:r>
       <w:r>
-        <w:t xml:space="preserve"> the position of this button depending on where the GPS is installed in their car (Example, my GPS is in front of the left corner of my windshield so I would set my home button to be at the bottom right corner so that it is closer to my hand).  </w:t>
-      </w:r>
-      <w:r>
-        <w:t>This will make it easier for the user to quickly and effectively hit the home button.  This utilizes Fitt’s</w:t>
-      </w:r>
-      <w:bookmarkStart w:id="0" w:name="_GoBack"/>
-      <w:bookmarkEnd w:id="0"/>
-      <w:r>
-        <w:t xml:space="preserve"> Law.  By reducing the distance from the user’s hand to the button it makes the interface more efficient.  </w:t>
-      </w:r>
-    </w:p>
-    <w:p>
-      <w:pPr>
-        <w:spacing w:line="480" w:lineRule="auto"/>
+        <w:t xml:space="preserve"> the position of this button depending on where the GPS is installed in their car</w:t>
+      </w:r>
+      <w:commentRangeEnd w:id="8"/>
+      <w:r>
+        <w:rPr>
+          <w:rStyle w:val="CommentReference"/>
+        </w:rPr>
+        <w:commentReference w:id="8"/>
+      </w:r>
+      <w:r>
+        <w:t xml:space="preserve"> (Example, my GPS is in front of the left corner of my windshield so I would set my home button to be at the bottom right corner so that it is closer to my hand).  </w:t>
+      </w:r>
+      <w:r>
+        <w:t xml:space="preserve">This will make it easier for the user to quickly and effectively hit the home button.  This utilizes Fitt’s Law.  By reducing the distance from the user’s hand to the button it makes the interface more efficient.  </w:t>
+      </w:r>
+    </w:p>
+    <w:p>
+      <w:pPr>
+        <w:spacing w:line="480" w:lineRule="auto"/>
+        <w:rPr>
+          <w:rFonts w:hint="eastAsia"/>
+        </w:rPr>
       </w:pPr>
       <w:r>
         <w:tab/>
         <w:t>In every GPS that I have used, when accessing the home screen/menu from the map screen, it redirects you to a menu and the map completely disappears.  This is a problem if the user needs to see the map while changing a setting or finding a new location.  For my system when the user presses the home button a menu will slide from whichever side of the screen the button is set to.  When this happens it will fill half of the screen while the map resizes to fit the other half.</w:t>
       </w:r>
       <w:r>
-        <w:t xml:space="preserve">  See Figure 3.</w:t>
-      </w:r>
-    </w:p>
-    <w:p>
-      <w:pPr>
-        <w:spacing w:line="480" w:lineRule="auto"/>
+        <w:t xml:space="preserve">  See </w:t>
+      </w:r>
+      <w:commentRangeStart w:id="9"/>
+      <w:r>
+        <w:t>Figure 3</w:t>
+      </w:r>
+      <w:commentRangeEnd w:id="9"/>
+      <w:r>
+        <w:rPr>
+          <w:rStyle w:val="CommentReference"/>
+        </w:rPr>
+        <w:commentReference w:id="9"/>
+      </w:r>
+      <w:r>
+        <w:t>.</w:t>
+      </w:r>
+    </w:p>
+    <w:p>
+      <w:pPr>
+        <w:spacing w:line="480" w:lineRule="auto"/>
+        <w:rPr>
+          <w:rFonts w:hint="eastAsia"/>
+        </w:rPr>
       </w:pPr>
       <w:r>
         <w:rPr>
@@ -1052,6 +1319,11 @@
                       <wps:txbx>
                         <w:txbxContent>
                           <w:p>
+                            <w:pPr>
+                              <w:rPr>
+                                <w:rFonts w:hint="eastAsia"/>
+                              </w:rPr>
+                            </w:pPr>
                             <w:r>
                               <w:rPr>
                                 <w:noProof/>
@@ -1075,7 +1347,7 @@
                                           </pic:cNvPicPr>
                                         </pic:nvPicPr>
                                         <pic:blipFill>
-                                          <a:blip r:embed="rId9">
+                                          <a:blip r:embed="rId12">
                                             <a:extLst>
                                               <a:ext uri="{28A0092B-C50C-407E-A947-70E740481C1C}">
                                                 <a14:useLocalDpi xmlns:a14="http://schemas.microsoft.com/office/drawing/2010/main" val="0"/>
@@ -1129,7 +1401,7 @@
                                           </pic:cNvPicPr>
                                         </pic:nvPicPr>
                                         <pic:blipFill>
-                                          <a:blip r:embed="rId10">
+                                          <a:blip r:embed="rId13">
                                             <a:extLst>
                                               <a:ext uri="{28A0092B-C50C-407E-A947-70E740481C1C}">
                                                 <a14:useLocalDpi xmlns:a14="http://schemas.microsoft.com/office/drawing/2010/main" val="0"/>
@@ -1161,11 +1433,18 @@
                               </w:drawing>
                             </w:r>
                           </w:p>
-                          <w:p/>
+                          <w:p>
+                            <w:pPr>
+                              <w:rPr>
+                                <w:rFonts w:hint="eastAsia"/>
+                              </w:rPr>
+                            </w:pPr>
+                          </w:p>
                           <w:p>
                             <w:pPr>
                               <w:jc w:val="center"/>
                               <w:rPr>
+                                <w:rFonts w:hint="eastAsia"/>
                                 <w:b/>
                               </w:rPr>
                             </w:pPr>
@@ -1225,7 +1504,7 @@
                                     </pic:cNvPicPr>
                                   </pic:nvPicPr>
                                   <pic:blipFill>
-                                    <a:blip r:embed="rId9">
+                                    <a:blip r:embed="rId14">
                                       <a:extLst>
                                         <a:ext uri="{28A0092B-C50C-407E-A947-70E740481C1C}">
                                           <a14:useLocalDpi xmlns:a14="http://schemas.microsoft.com/office/drawing/2010/main" val="0"/>
@@ -1279,7 +1558,7 @@
                                     </pic:cNvPicPr>
                                   </pic:nvPicPr>
                                   <pic:blipFill>
-                                    <a:blip r:embed="rId10">
+                                    <a:blip r:embed="rId15">
                                       <a:extLst>
                                         <a:ext uri="{28A0092B-C50C-407E-A947-70E740481C1C}">
                                           <a14:useLocalDpi xmlns:a14="http://schemas.microsoft.com/office/drawing/2010/main" val="0"/>
@@ -1338,47 +1617,72 @@
     <w:p>
       <w:pPr>
         <w:spacing w:line="480" w:lineRule="auto"/>
-      </w:pPr>
-    </w:p>
-    <w:p>
-      <w:pPr>
-        <w:spacing w:line="480" w:lineRule="auto"/>
-      </w:pPr>
-    </w:p>
-    <w:p>
-      <w:pPr>
-        <w:spacing w:line="480" w:lineRule="auto"/>
-      </w:pPr>
-    </w:p>
-    <w:p>
-      <w:pPr>
-        <w:spacing w:line="480" w:lineRule="auto"/>
-      </w:pPr>
-    </w:p>
-    <w:p>
-      <w:pPr>
-        <w:spacing w:line="480" w:lineRule="auto"/>
-      </w:pPr>
-    </w:p>
-    <w:p>
-      <w:pPr>
-        <w:spacing w:line="480" w:lineRule="auto"/>
-      </w:pPr>
-    </w:p>
-    <w:p>
-      <w:pPr>
-        <w:spacing w:line="480" w:lineRule="auto"/>
-      </w:pPr>
-    </w:p>
-    <w:p>
-      <w:pPr>
-        <w:spacing w:line="480" w:lineRule="auto"/>
-      </w:pPr>
-    </w:p>
-    <w:p>
-      <w:pPr>
-        <w:spacing w:line="480" w:lineRule="auto"/>
-        <w:rPr>
+        <w:rPr>
+          <w:rFonts w:hint="eastAsia"/>
+        </w:rPr>
+      </w:pPr>
+    </w:p>
+    <w:p>
+      <w:pPr>
+        <w:spacing w:line="480" w:lineRule="auto"/>
+        <w:rPr>
+          <w:rFonts w:hint="eastAsia"/>
+        </w:rPr>
+      </w:pPr>
+    </w:p>
+    <w:p>
+      <w:pPr>
+        <w:spacing w:line="480" w:lineRule="auto"/>
+        <w:rPr>
+          <w:rFonts w:hint="eastAsia"/>
+        </w:rPr>
+      </w:pPr>
+    </w:p>
+    <w:p>
+      <w:pPr>
+        <w:spacing w:line="480" w:lineRule="auto"/>
+        <w:rPr>
+          <w:rFonts w:hint="eastAsia"/>
+        </w:rPr>
+      </w:pPr>
+    </w:p>
+    <w:p>
+      <w:pPr>
+        <w:spacing w:line="480" w:lineRule="auto"/>
+        <w:rPr>
+          <w:rFonts w:hint="eastAsia"/>
+        </w:rPr>
+      </w:pPr>
+    </w:p>
+    <w:p>
+      <w:pPr>
+        <w:spacing w:line="480" w:lineRule="auto"/>
+        <w:rPr>
+          <w:rFonts w:hint="eastAsia"/>
+        </w:rPr>
+      </w:pPr>
+    </w:p>
+    <w:p>
+      <w:pPr>
+        <w:spacing w:line="480" w:lineRule="auto"/>
+        <w:rPr>
+          <w:rFonts w:hint="eastAsia"/>
+        </w:rPr>
+      </w:pPr>
+    </w:p>
+    <w:p>
+      <w:pPr>
+        <w:spacing w:line="480" w:lineRule="auto"/>
+        <w:rPr>
+          <w:rFonts w:hint="eastAsia"/>
+        </w:rPr>
+      </w:pPr>
+    </w:p>
+    <w:p>
+      <w:pPr>
+        <w:spacing w:line="480" w:lineRule="auto"/>
+        <w:rPr>
+          <w:rFonts w:hint="eastAsia"/>
           <w:i/>
         </w:rPr>
       </w:pPr>
@@ -1387,6 +1691,7 @@
       <w:pPr>
         <w:spacing w:line="480" w:lineRule="auto"/>
         <w:rPr>
+          <w:rFonts w:hint="eastAsia"/>
           <w:i/>
         </w:rPr>
       </w:pPr>
@@ -1395,6 +1700,7 @@
       <w:pPr>
         <w:spacing w:line="480" w:lineRule="auto"/>
         <w:rPr>
+          <w:rFonts w:hint="eastAsia"/>
           <w:i/>
         </w:rPr>
       </w:pPr>
@@ -1403,6 +1709,7 @@
       <w:pPr>
         <w:spacing w:line="480" w:lineRule="auto"/>
         <w:rPr>
+          <w:rFonts w:hint="eastAsia"/>
           <w:i/>
         </w:rPr>
       </w:pPr>
@@ -1411,6 +1718,7 @@
       <w:pPr>
         <w:spacing w:line="480" w:lineRule="auto"/>
         <w:rPr>
+          <w:rFonts w:hint="eastAsia"/>
           <w:i/>
         </w:rPr>
       </w:pPr>
@@ -1419,6 +1727,7 @@
       <w:pPr>
         <w:spacing w:line="480" w:lineRule="auto"/>
         <w:rPr>
+          <w:rFonts w:hint="eastAsia"/>
           <w:i/>
         </w:rPr>
       </w:pPr>
@@ -1432,6 +1741,9 @@
     <w:p>
       <w:pPr>
         <w:spacing w:line="480" w:lineRule="auto"/>
+        <w:rPr>
+          <w:rFonts w:hint="eastAsia"/>
+        </w:rPr>
       </w:pPr>
       <w:r>
         <w:tab/>
@@ -1455,18 +1767,35 @@
         <w:t xml:space="preserve">satisfaction.  </w:t>
       </w:r>
       <w:r>
-        <w:t xml:space="preserve">As a whole, using voice command interfaces, such as Siri, are more efficient than the traditional physical menu system to users that are familiar with the commands.  Once the commands are learned it would be much faster and also easier to just </w:t>
+        <w:t xml:space="preserve">As a whole, using voice command interfaces, such as Siri, are more efficient than the traditional physical menu system to users that are familiar with the commands.  Once the commands are learned it would be much faster and also </w:t>
+      </w:r>
+      <w:commentRangeStart w:id="10"/>
+      <w:r>
+        <w:t xml:space="preserve">easier to just </w:t>
       </w:r>
       <w:r>
         <w:t>say,</w:t>
       </w:r>
       <w:r>
-        <w:t xml:space="preserve"> “GPS, go to ______” instead of going through a menu system and a list of locations.  </w:t>
-      </w:r>
-    </w:p>
-    <w:p>
-      <w:pPr>
-        <w:spacing w:line="480" w:lineRule="auto"/>
+        <w:t xml:space="preserve"> “GPS, go to ______”</w:t>
+      </w:r>
+      <w:commentRangeEnd w:id="10"/>
+      <w:r>
+        <w:rPr>
+          <w:rStyle w:val="CommentReference"/>
+        </w:rPr>
+        <w:commentReference w:id="10"/>
+      </w:r>
+      <w:r>
+        <w:t xml:space="preserve"> instead of going through a menu system and a list of locations.  </w:t>
+      </w:r>
+    </w:p>
+    <w:p>
+      <w:pPr>
+        <w:spacing w:line="480" w:lineRule="auto"/>
+        <w:rPr>
+          <w:rFonts w:hint="eastAsia"/>
+        </w:rPr>
       </w:pPr>
       <w:r>
         <w:tab/>
@@ -1480,12 +1809,40 @@
       <w:pPr>
         <w:spacing w:line="480" w:lineRule="auto"/>
         <w:ind w:firstLine="720"/>
+        <w:rPr>
+          <w:rFonts w:hint="eastAsia"/>
+        </w:rPr>
       </w:pPr>
       <w:r>
         <w:t xml:space="preserve">Although I feel that this is a strong design that will ultimately increase the efficiency and overall user satisfaction of the device, there are some usability metrics that may suffer.  </w:t>
       </w:r>
       <w:r>
-        <w:t>The two usability metrics that I see suffering the most from my design are learnability and errors.  Although voice command interfaces, such as Siri, are designed to be intuitive by using common phrases to command, it can still be hard to learn and frustrating at times.  At the technologies current level the user can only say certain phrases to accomplish a particular goal.  Until voice command technology increase</w:t>
+        <w:t xml:space="preserve">The two usability metrics that I see suffering the most from my design are learnability and errors.  Although voice command interfaces, such as Siri, are designed to be intuitive by using common phrases to command, it can still be hard to learn and frustrating at times.  At the </w:t>
+      </w:r>
+      <w:del w:id="11" w:author="John David N. Dionisio" w:date="2013-12-12T23:49:00Z">
+        <w:r>
+          <w:delText xml:space="preserve">technologies </w:delText>
+        </w:r>
+      </w:del>
+      <w:ins w:id="12" w:author="John David N. Dionisio" w:date="2013-12-12T23:49:00Z">
+        <w:r>
+          <w:t>technolog</w:t>
+        </w:r>
+        <w:r>
+          <w:t>y</w:t>
+        </w:r>
+        <w:r>
+          <w:rPr>
+            <w:rFonts w:hint="eastAsia"/>
+          </w:rPr>
+          <w:t>’</w:t>
+        </w:r>
+        <w:r>
+          <w:t xml:space="preserve">s </w:t>
+        </w:r>
+      </w:ins>
+      <w:r>
+        <w:t>current level the user can only say certain phrases to accomplish a particular goal.  Until voice command technology increase</w:t>
       </w:r>
       <w:r>
         <w:t>s</w:t>
@@ -1518,18 +1875,31 @@
         <w:t xml:space="preserve"> to confirm it’s guess</w:t>
       </w:r>
       <w:r>
-        <w:t>.  Because of this I believe that the system as a whole will have a larger efficiency rating, if at the cost of a higher learnability</w:t>
+        <w:t>.  Because of this I believe that the system as a whole will have a</w:t>
+      </w:r>
+      <w:commentRangeStart w:id="13"/>
+      <w:r>
+        <w:t xml:space="preserve"> larger efficiency rating, if at the cost of a higher learnability</w:t>
       </w:r>
       <w:r>
         <w:t xml:space="preserve"> level and more initial errors</w:t>
       </w:r>
+      <w:commentRangeEnd w:id="13"/>
+      <w:r>
+        <w:rPr>
+          <w:rStyle w:val="CommentReference"/>
+        </w:rPr>
+        <w:commentReference w:id="13"/>
+      </w:r>
       <w:r>
         <w:t>.</w:t>
       </w:r>
+      <w:bookmarkStart w:id="14" w:name="_GoBack"/>
+      <w:bookmarkEnd w:id="14"/>
     </w:p>
     <w:sectPr>
-      <w:headerReference w:type="even" r:id="rId11"/>
-      <w:headerReference w:type="default" r:id="rId12"/>
+      <w:headerReference w:type="even" r:id="rId16"/>
+      <w:headerReference w:type="default" r:id="rId17"/>
       <w:pgSz w:w="12240" w:h="15840"/>
       <w:pgMar w:top="1440" w:right="1800" w:bottom="1440" w:left="1800" w:header="720" w:footer="720" w:gutter="0"/>
       <w:cols w:space="720"/>
@@ -1538,10 +1908,344 @@
 </w:document>
 </file>
 
+<file path=word/comments.xml><?xml version="1.0" encoding="utf-8"?>
+<w:comments xmlns:wpc="http://schemas.microsoft.com/office/word/2010/wordprocessingCanvas" xmlns:mo="http://schemas.microsoft.com/office/mac/office/2008/main" xmlns:mc="http://schemas.openxmlformats.org/markup-compatibility/2006" xmlns:mv="urn:schemas-microsoft-com:mac:vml" xmlns:o="urn:schemas-microsoft-com:office:office" xmlns:r="http://schemas.openxmlformats.org/officeDocument/2006/relationships" xmlns:m="http://schemas.openxmlformats.org/officeDocument/2006/math" xmlns:v="urn:schemas-microsoft-com:vml" xmlns:wp14="http://schemas.microsoft.com/office/word/2010/wordprocessingDrawing" xmlns:wp="http://schemas.openxmlformats.org/drawingml/2006/wordprocessingDrawing" xmlns:w10="urn:schemas-microsoft-com:office:word" xmlns:w="http://schemas.openxmlformats.org/wordprocessingml/2006/main" xmlns:w14="http://schemas.microsoft.com/office/word/2010/wordml" xmlns:wpg="http://schemas.microsoft.com/office/word/2010/wordprocessingGroup" xmlns:wpi="http://schemas.microsoft.com/office/word/2010/wordprocessingInk" xmlns:wne="http://schemas.microsoft.com/office/word/2006/wordml" xmlns:wps="http://schemas.microsoft.com/office/word/2010/wordprocessingShape" mc:Ignorable="w14 wp14">
+  <w:comment w:id="0" w:author="John David N. Dionisio" w:date="2013-12-12T23:36:00Z" w:initials="JD">
+    <w:p>
+      <w:pPr>
+        <w:pStyle w:val="CommentText"/>
+      </w:pPr>
+      <w:r>
+        <w:rPr>
+          <w:rStyle w:val="CommentReference"/>
+          <w:rFonts w:hint="eastAsia"/>
+        </w:rPr>
+        <w:annotationRef/>
+      </w:r>
+      <w:r>
+        <w:t xml:space="preserve">How does your GPS </w:t>
+      </w:r>
+      <w:r>
+        <w:rPr>
+          <w:rFonts w:hint="eastAsia"/>
+        </w:rPr>
+        <w:t>“</w:t>
+      </w:r>
+      <w:r>
+        <w:t>know</w:t>
+      </w:r>
+      <w:r>
+        <w:rPr>
+          <w:rFonts w:hint="eastAsia"/>
+        </w:rPr>
+        <w:t>”</w:t>
+      </w:r>
+      <w:r>
+        <w:t xml:space="preserve"> whether the spoken command is directed to it, vs. conversation among passengers?  Is it constantly listening for the word </w:t>
+      </w:r>
+      <w:r>
+        <w:rPr>
+          <w:rFonts w:hint="eastAsia"/>
+        </w:rPr>
+        <w:t>“</w:t>
+      </w:r>
+      <w:r>
+        <w:t>GPS?</w:t>
+      </w:r>
+      <w:r>
+        <w:rPr>
+          <w:rFonts w:hint="eastAsia"/>
+        </w:rPr>
+        <w:t>”</w:t>
+      </w:r>
+      <w:r>
+        <w:t xml:space="preserve">  But what if people are talking about GPS?</w:t>
+      </w:r>
+    </w:p>
+  </w:comment>
+  <w:comment w:id="1" w:author="John David N. Dionisio" w:date="2013-12-12T23:38:00Z" w:initials="JD">
+    <w:p>
+      <w:pPr>
+        <w:pStyle w:val="CommentText"/>
+      </w:pPr>
+      <w:r>
+        <w:rPr>
+          <w:rStyle w:val="CommentReference"/>
+          <w:rFonts w:hint="eastAsia"/>
+        </w:rPr>
+        <w:annotationRef/>
+      </w:r>
+      <w:r>
+        <w:t xml:space="preserve">This is less of a user interface element than it is a </w:t>
+      </w:r>
+      <w:r>
+        <w:rPr>
+          <w:i/>
+        </w:rPr>
+        <w:t>feature</w:t>
+      </w:r>
+      <w:r>
+        <w:t xml:space="preserve"> or </w:t>
+      </w:r>
+      <w:r>
+        <w:rPr>
+          <w:i/>
+        </w:rPr>
+        <w:t>function</w:t>
+      </w:r>
+      <w:r>
+        <w:t xml:space="preserve"> of the application.  Certainly, it is a nice feature.  But here, you have to supplement it with: how does the GPS connect to the phone?  What if there is more than one iPhone in the car?  How does the user browse the contacts in the GPS?</w:t>
+      </w:r>
+    </w:p>
+  </w:comment>
+  <w:comment w:id="2" w:author="John David N. Dionisio" w:date="2013-12-12T23:39:00Z" w:initials="JD">
+    <w:p>
+      <w:pPr>
+        <w:pStyle w:val="CommentText"/>
+      </w:pPr>
+      <w:r>
+        <w:rPr>
+          <w:rStyle w:val="CommentReference"/>
+          <w:rFonts w:hint="eastAsia"/>
+        </w:rPr>
+        <w:annotationRef/>
+      </w:r>
+      <w:r>
+        <w:t xml:space="preserve">Same issue here: this is a </w:t>
+      </w:r>
+      <w:r>
+        <w:rPr>
+          <w:i/>
+        </w:rPr>
+        <w:t>function</w:t>
+      </w:r>
+      <w:r>
+        <w:t xml:space="preserve">, not an interface.  The interface is: </w:t>
+      </w:r>
+      <w:r>
+        <w:rPr>
+          <w:i/>
+        </w:rPr>
+        <w:t>how?</w:t>
+      </w:r>
+      <w:r>
+        <w:t xml:space="preserve">  How does the user send a reminder to their phone?</w:t>
+      </w:r>
+    </w:p>
+  </w:comment>
+  <w:comment w:id="3" w:author="John David N. Dionisio" w:date="2013-12-12T23:40:00Z" w:initials="JD">
+    <w:p>
+      <w:pPr>
+        <w:pStyle w:val="CommentText"/>
+      </w:pPr>
+      <w:r>
+        <w:rPr>
+          <w:rStyle w:val="CommentReference"/>
+          <w:rFonts w:hint="eastAsia"/>
+        </w:rPr>
+        <w:annotationRef/>
+      </w:r>
+      <w:r>
+        <w:t>OK, so now we are back on the interface.  You have stated that the GPS fuel warning system is verbal, as opposed to, say printed words.  This is more of what we want.</w:t>
+      </w:r>
+    </w:p>
+  </w:comment>
+  <w:comment w:id="4" w:author="John David N. Dionisio" w:date="2013-12-12T23:41:00Z" w:initials="JD">
+    <w:p>
+      <w:pPr>
+        <w:pStyle w:val="CommentText"/>
+      </w:pPr>
+      <w:r>
+        <w:rPr>
+          <w:rStyle w:val="CommentReference"/>
+          <w:rFonts w:hint="eastAsia"/>
+        </w:rPr>
+        <w:annotationRef/>
+      </w:r>
+      <w:r>
+        <w:t>You</w:t>
+      </w:r>
+      <w:r>
+        <w:rPr>
+          <w:rFonts w:hint="eastAsia"/>
+        </w:rPr>
+        <w:t>’</w:t>
+      </w:r>
+      <w:r>
+        <w:t>ve said it yourself: features!  These are mostl</w:t>
+      </w:r>
+      <w:r>
+        <w:t>y</w:t>
+      </w:r>
+      <w:r>
+        <w:t xml:space="preserve"> features, not user interface design elements.</w:t>
+      </w:r>
+    </w:p>
+  </w:comment>
+  <w:comment w:id="5" w:author="John David N. Dionisio" w:date="2013-12-12T23:42:00Z" w:initials="JD">
+    <w:p>
+      <w:pPr>
+        <w:pStyle w:val="CommentText"/>
+      </w:pPr>
+      <w:r>
+        <w:rPr>
+          <w:rStyle w:val="CommentReference"/>
+          <w:rFonts w:hint="eastAsia"/>
+        </w:rPr>
+        <w:annotationRef/>
+      </w:r>
+      <w:r>
+        <w:t xml:space="preserve">This, too, is interface.  We want more of this.  You are saying, here, that the user communicates with the system using speech.  See the difference between </w:t>
+      </w:r>
+      <w:r>
+        <w:rPr>
+          <w:rFonts w:hint="eastAsia"/>
+        </w:rPr>
+        <w:t>functionality vs. interface in this case?</w:t>
+      </w:r>
+    </w:p>
+  </w:comment>
+  <w:comment w:id="6" w:author="John David N. Dionisio" w:date="2013-12-12T23:44:00Z" w:initials="JD">
+    <w:p>
+      <w:pPr>
+        <w:pStyle w:val="CommentText"/>
+      </w:pPr>
+      <w:r>
+        <w:rPr>
+          <w:rStyle w:val="CommentReference"/>
+          <w:rFonts w:hint="eastAsia"/>
+        </w:rPr>
+        <w:annotationRef/>
+      </w:r>
+      <w:r>
+        <w:t xml:space="preserve">The behavior of the low-fuel warning system is functionality.  The interface is speech.  For this paper, it is the </w:t>
+      </w:r>
+      <w:r>
+        <w:rPr>
+          <w:i/>
+        </w:rPr>
+        <w:t>interface</w:t>
+      </w:r>
+      <w:r>
+        <w:t xml:space="preserve"> that should get the focus.  New features are fine to mention (like this one), but remember that they are </w:t>
+      </w:r>
+      <w:r>
+        <w:rPr>
+          <w:i/>
+        </w:rPr>
+        <w:t>in support of</w:t>
+      </w:r>
+      <w:r>
+        <w:t xml:space="preserve"> some user interface that you have designed, and not the highlight of the paper itself.</w:t>
+      </w:r>
+    </w:p>
+  </w:comment>
+  <w:comment w:id="7" w:author="John David N. Dionisio" w:date="2013-12-12T23:45:00Z" w:initials="JD">
+    <w:p>
+      <w:pPr>
+        <w:pStyle w:val="CommentText"/>
+      </w:pPr>
+      <w:r>
+        <w:rPr>
+          <w:rStyle w:val="CommentReference"/>
+          <w:rFonts w:hint="eastAsia"/>
+        </w:rPr>
+        <w:annotationRef/>
+      </w:r>
+      <w:r>
+        <w:t>OK, good, we are squarely back in user interface territory here.</w:t>
+      </w:r>
+    </w:p>
+  </w:comment>
+  <w:comment w:id="8" w:author="John David N. Dionisio" w:date="2013-12-12T23:46:00Z" w:initials="JD">
+    <w:p>
+      <w:pPr>
+        <w:pStyle w:val="CommentText"/>
+      </w:pPr>
+      <w:r>
+        <w:rPr>
+          <w:rStyle w:val="CommentReference"/>
+          <w:rFonts w:hint="eastAsia"/>
+        </w:rPr>
+        <w:annotationRef/>
+      </w:r>
+      <w:r>
+        <w:t>That is a good interface idea.</w:t>
+      </w:r>
+    </w:p>
+  </w:comment>
+  <w:comment w:id="9" w:author="John David N. Dionisio" w:date="2013-12-12T23:47:00Z" w:initials="JD">
+    <w:p>
+      <w:pPr>
+        <w:pStyle w:val="CommentText"/>
+      </w:pPr>
+      <w:r>
+        <w:rPr>
+          <w:rStyle w:val="CommentReference"/>
+          <w:rFonts w:hint="eastAsia"/>
+        </w:rPr>
+        <w:annotationRef/>
+      </w:r>
+      <w:r>
+        <w:t>OK, got it.  This is definitely a new user interface element.</w:t>
+      </w:r>
+    </w:p>
+  </w:comment>
+  <w:comment w:id="10" w:author="John David N. Dionisio" w:date="2013-12-12T23:48:00Z" w:initials="JD">
+    <w:p>
+      <w:pPr>
+        <w:pStyle w:val="CommentText"/>
+        <w:rPr>
+          <w:i/>
+        </w:rPr>
+      </w:pPr>
+      <w:r>
+        <w:rPr>
+          <w:rStyle w:val="CommentReference"/>
+          <w:rFonts w:hint="eastAsia"/>
+        </w:rPr>
+        <w:annotationRef/>
+      </w:r>
+      <w:r>
+        <w:t xml:space="preserve">Agreed, but as you said, this is </w:t>
+      </w:r>
+      <w:r>
+        <w:rPr>
+          <w:i/>
+        </w:rPr>
+        <w:t>once the commands are learned.</w:t>
+      </w:r>
+    </w:p>
+  </w:comment>
+  <w:comment w:id="13" w:author="John David N. Dionisio" w:date="2013-12-12T23:51:00Z" w:initials="JD">
+    <w:p>
+      <w:pPr>
+        <w:pStyle w:val="CommentText"/>
+      </w:pPr>
+      <w:r>
+        <w:rPr>
+          <w:rStyle w:val="CommentReference"/>
+          <w:rFonts w:hint="eastAsia"/>
+        </w:rPr>
+        <w:annotationRef/>
+      </w:r>
+      <w:r>
+        <w:t>This part is well-grounded and sensibly reasoned out.</w:t>
+      </w:r>
+    </w:p>
+  </w:comment>
+</w:comments>
+</file>
+
 <file path=word/endnotes.xml><?xml version="1.0" encoding="utf-8"?>
 <w:endnotes xmlns:wpc="http://schemas.microsoft.com/office/word/2010/wordprocessingCanvas" xmlns:mo="http://schemas.microsoft.com/office/mac/office/2008/main" xmlns:mc="http://schemas.openxmlformats.org/markup-compatibility/2006" xmlns:mv="urn:schemas-microsoft-com:mac:vml" xmlns:o="urn:schemas-microsoft-com:office:office" xmlns:r="http://schemas.openxmlformats.org/officeDocument/2006/relationships" xmlns:m="http://schemas.openxmlformats.org/officeDocument/2006/math" xmlns:v="urn:schemas-microsoft-com:vml" xmlns:wp14="http://schemas.microsoft.com/office/word/2010/wordprocessingDrawing" xmlns:wp="http://schemas.openxmlformats.org/drawingml/2006/wordprocessingDrawing" xmlns:w10="urn:schemas-microsoft-com:office:word" xmlns:w="http://schemas.openxmlformats.org/wordprocessingml/2006/main" xmlns:w14="http://schemas.microsoft.com/office/word/2010/wordml" xmlns:wpg="http://schemas.microsoft.com/office/word/2010/wordprocessingGroup" xmlns:wpi="http://schemas.microsoft.com/office/word/2010/wordprocessingInk" xmlns:wne="http://schemas.microsoft.com/office/word/2006/wordml" xmlns:wps="http://schemas.microsoft.com/office/word/2010/wordprocessingShape" mc:Ignorable="w14 wp14">
   <w:endnote w:type="separator" w:id="-1">
     <w:p>
+      <w:pPr>
+        <w:rPr>
+          <w:rFonts w:hint="eastAsia"/>
+        </w:rPr>
+      </w:pPr>
       <w:r>
         <w:separator/>
       </w:r>
@@ -1549,6 +2253,11 @@
   </w:endnote>
   <w:endnote w:type="continuationSeparator" w:id="0">
     <w:p>
+      <w:pPr>
+        <w:rPr>
+          <w:rFonts w:hint="eastAsia"/>
+        </w:rPr>
+      </w:pPr>
       <w:r>
         <w:continuationSeparator/>
       </w:r>
@@ -1561,6 +2270,11 @@
 <w:footnotes xmlns:wpc="http://schemas.microsoft.com/office/word/2010/wordprocessingCanvas" xmlns:mo="http://schemas.microsoft.com/office/mac/office/2008/main" xmlns:mc="http://schemas.openxmlformats.org/markup-compatibility/2006" xmlns:mv="urn:schemas-microsoft-com:mac:vml" xmlns:o="urn:schemas-microsoft-com:office:office" xmlns:r="http://schemas.openxmlformats.org/officeDocument/2006/relationships" xmlns:m="http://schemas.openxmlformats.org/officeDocument/2006/math" xmlns:v="urn:schemas-microsoft-com:vml" xmlns:wp14="http://schemas.microsoft.com/office/word/2010/wordprocessingDrawing" xmlns:wp="http://schemas.openxmlformats.org/drawingml/2006/wordprocessingDrawing" xmlns:w10="urn:schemas-microsoft-com:office:word" xmlns:w="http://schemas.openxmlformats.org/wordprocessingml/2006/main" xmlns:w14="http://schemas.microsoft.com/office/word/2010/wordml" xmlns:wpg="http://schemas.microsoft.com/office/word/2010/wordprocessingGroup" xmlns:wpi="http://schemas.microsoft.com/office/word/2010/wordprocessingInk" xmlns:wne="http://schemas.microsoft.com/office/word/2006/wordml" xmlns:wps="http://schemas.microsoft.com/office/word/2010/wordprocessingShape" mc:Ignorable="w14 wp14">
   <w:footnote w:type="separator" w:id="-1">
     <w:p>
+      <w:pPr>
+        <w:rPr>
+          <w:rFonts w:hint="eastAsia"/>
+        </w:rPr>
+      </w:pPr>
       <w:r>
         <w:separator/>
       </w:r>
@@ -1568,6 +2282,11 @@
   </w:footnote>
   <w:footnote w:type="continuationSeparator" w:id="0">
     <w:p>
+      <w:pPr>
+        <w:rPr>
+          <w:rFonts w:hint="eastAsia"/>
+        </w:rPr>
+      </w:pPr>
       <w:r>
         <w:continuationSeparator/>
       </w:r>
@@ -1584,6 +2303,7 @@
       <w:framePr w:wrap="around" w:vAnchor="text" w:hAnchor="margin" w:xAlign="right" w:y="1"/>
       <w:rPr>
         <w:rStyle w:val="PageNumber"/>
+        <w:rFonts w:hint="eastAsia"/>
       </w:rPr>
     </w:pPr>
     <w:r>
@@ -1609,6 +2329,9 @@
     <w:pPr>
       <w:pStyle w:val="Header"/>
       <w:ind w:right="360"/>
+      <w:rPr>
+        <w:rFonts w:hint="eastAsia"/>
+      </w:rPr>
     </w:pPr>
   </w:p>
 </w:hdr>
@@ -1622,6 +2345,7 @@
       <w:framePr w:wrap="around" w:vAnchor="text" w:hAnchor="margin" w:xAlign="right" w:y="1"/>
       <w:rPr>
         <w:rStyle w:val="PageNumber"/>
+        <w:rFonts w:hint="eastAsia"/>
       </w:rPr>
     </w:pPr>
     <w:r>
@@ -1645,6 +2369,7 @@
     <w:r>
       <w:rPr>
         <w:rStyle w:val="PageNumber"/>
+        <w:rFonts w:hint="eastAsia"/>
         <w:noProof/>
       </w:rPr>
       <w:t>1</w:t>
@@ -1661,6 +2386,9 @@
       <w:pStyle w:val="Header"/>
       <w:ind w:right="360"/>
       <w:jc w:val="right"/>
+      <w:rPr>
+        <w:rFonts w:hint="eastAsia"/>
+      </w:rPr>
     </w:pPr>
     <w:r>
       <w:t>Sullivan</w:t>
@@ -1940,6 +2668,69 @@
       <w:szCs w:val="18"/>
     </w:rPr>
   </w:style>
+  <w:style w:type="character" w:styleId="CommentReference">
+    <w:name w:val="annotation reference"/>
+    <w:basedOn w:val="DefaultParagraphFont"/>
+    <w:uiPriority w:val="99"/>
+    <w:semiHidden/>
+    <w:unhideWhenUsed/>
+    <w:rsid w:val="008048A7"/>
+    <w:rPr>
+      <w:sz w:val="18"/>
+      <w:szCs w:val="18"/>
+    </w:rPr>
+  </w:style>
+  <w:style w:type="paragraph" w:styleId="CommentText">
+    <w:name w:val="annotation text"/>
+    <w:basedOn w:val="Normal"/>
+    <w:link w:val="CommentTextChar"/>
+    <w:uiPriority w:val="99"/>
+    <w:semiHidden/>
+    <w:unhideWhenUsed/>
+    <w:rsid w:val="008048A7"/>
+  </w:style>
+  <w:style w:type="character" w:customStyle="1" w:styleId="CommentTextChar">
+    <w:name w:val="Comment Text Char"/>
+    <w:basedOn w:val="DefaultParagraphFont"/>
+    <w:link w:val="CommentText"/>
+    <w:uiPriority w:val="99"/>
+    <w:semiHidden/>
+    <w:rsid w:val="008048A7"/>
+    <w:rPr>
+      <w:sz w:val="24"/>
+      <w:szCs w:val="24"/>
+    </w:rPr>
+  </w:style>
+  <w:style w:type="paragraph" w:styleId="CommentSubject">
+    <w:name w:val="annotation subject"/>
+    <w:basedOn w:val="CommentText"/>
+    <w:next w:val="CommentText"/>
+    <w:link w:val="CommentSubjectChar"/>
+    <w:uiPriority w:val="99"/>
+    <w:semiHidden/>
+    <w:unhideWhenUsed/>
+    <w:rsid w:val="008048A7"/>
+    <w:rPr>
+      <w:b/>
+      <w:bCs/>
+      <w:sz w:val="20"/>
+      <w:szCs w:val="20"/>
+    </w:rPr>
+  </w:style>
+  <w:style w:type="character" w:customStyle="1" w:styleId="CommentSubjectChar">
+    <w:name w:val="Comment Subject Char"/>
+    <w:basedOn w:val="CommentTextChar"/>
+    <w:link w:val="CommentSubject"/>
+    <w:uiPriority w:val="99"/>
+    <w:semiHidden/>
+    <w:rsid w:val="008048A7"/>
+    <w:rPr>
+      <w:b/>
+      <w:bCs/>
+      <w:sz w:val="24"/>
+      <w:szCs w:val="24"/>
+    </w:rPr>
+  </w:style>
 </w:styles>
 </file>
 
@@ -2212,6 +3003,69 @@
       <w:rFonts w:ascii="Lucida Grande" w:hAnsi="Lucida Grande" w:cs="Lucida Grande"/>
       <w:sz w:val="18"/>
       <w:szCs w:val="18"/>
+    </w:rPr>
+  </w:style>
+  <w:style w:type="character" w:styleId="CommentReference">
+    <w:name w:val="annotation reference"/>
+    <w:basedOn w:val="DefaultParagraphFont"/>
+    <w:uiPriority w:val="99"/>
+    <w:semiHidden/>
+    <w:unhideWhenUsed/>
+    <w:rsid w:val="008048A7"/>
+    <w:rPr>
+      <w:sz w:val="18"/>
+      <w:szCs w:val="18"/>
+    </w:rPr>
+  </w:style>
+  <w:style w:type="paragraph" w:styleId="CommentText">
+    <w:name w:val="annotation text"/>
+    <w:basedOn w:val="Normal"/>
+    <w:link w:val="CommentTextChar"/>
+    <w:uiPriority w:val="99"/>
+    <w:semiHidden/>
+    <w:unhideWhenUsed/>
+    <w:rsid w:val="008048A7"/>
+  </w:style>
+  <w:style w:type="character" w:customStyle="1" w:styleId="CommentTextChar">
+    <w:name w:val="Comment Text Char"/>
+    <w:basedOn w:val="DefaultParagraphFont"/>
+    <w:link w:val="CommentText"/>
+    <w:uiPriority w:val="99"/>
+    <w:semiHidden/>
+    <w:rsid w:val="008048A7"/>
+    <w:rPr>
+      <w:sz w:val="24"/>
+      <w:szCs w:val="24"/>
+    </w:rPr>
+  </w:style>
+  <w:style w:type="paragraph" w:styleId="CommentSubject">
+    <w:name w:val="annotation subject"/>
+    <w:basedOn w:val="CommentText"/>
+    <w:next w:val="CommentText"/>
+    <w:link w:val="CommentSubjectChar"/>
+    <w:uiPriority w:val="99"/>
+    <w:semiHidden/>
+    <w:unhideWhenUsed/>
+    <w:rsid w:val="008048A7"/>
+    <w:rPr>
+      <w:b/>
+      <w:bCs/>
+      <w:sz w:val="20"/>
+      <w:szCs w:val="20"/>
+    </w:rPr>
+  </w:style>
+  <w:style w:type="character" w:customStyle="1" w:styleId="CommentSubjectChar">
+    <w:name w:val="Comment Subject Char"/>
+    <w:basedOn w:val="CommentTextChar"/>
+    <w:link w:val="CommentSubject"/>
+    <w:uiPriority w:val="99"/>
+    <w:semiHidden/>
+    <w:rsid w:val="008048A7"/>
+    <w:rPr>
+      <w:b/>
+      <w:bCs/>
+      <w:sz w:val="24"/>
+      <w:szCs w:val="24"/>
     </w:rPr>
   </w:style>
 </w:styles>

</xml_diff>